<commit_message>
Update baocao androi cuoi ky.docx
</commit_message>
<xml_diff>
--- a/baocao androi cuoi ky.docx
+++ b/baocao androi cuoi ky.docx
@@ -233,6 +233,7 @@
           <w:lang w:val="en-US"/>
         </w:rPr>
       </w:pPr>
+      <w:proofErr w:type="spellStart"/>
       <w:r>
         <w:rPr>
           <w:rStyle w:val="fontstyle01"/>
@@ -242,8 +243,105 @@
           <w:szCs w:val="32"/>
           <w:lang w:val="en-US"/>
         </w:rPr>
-        <w:t>Phát triển ứng dụng di động</w:t>
-      </w:r>
+        <w:t>Phát</w:t>
+      </w:r>
+      <w:proofErr w:type="spellEnd"/>
+      <w:r>
+        <w:rPr>
+          <w:rStyle w:val="fontstyle01"/>
+          <w:b/>
+          <w:color w:val="000000" w:themeColor="text1"/>
+          <w:sz w:val="28"/>
+          <w:szCs w:val="32"/>
+          <w:lang w:val="en-US"/>
+        </w:rPr>
+        <w:t xml:space="preserve"> </w:t>
+      </w:r>
+      <w:proofErr w:type="spellStart"/>
+      <w:r>
+        <w:rPr>
+          <w:rStyle w:val="fontstyle01"/>
+          <w:b/>
+          <w:color w:val="000000" w:themeColor="text1"/>
+          <w:sz w:val="28"/>
+          <w:szCs w:val="32"/>
+          <w:lang w:val="en-US"/>
+        </w:rPr>
+        <w:t>triển</w:t>
+      </w:r>
+      <w:proofErr w:type="spellEnd"/>
+      <w:r>
+        <w:rPr>
+          <w:rStyle w:val="fontstyle01"/>
+          <w:b/>
+          <w:color w:val="000000" w:themeColor="text1"/>
+          <w:sz w:val="28"/>
+          <w:szCs w:val="32"/>
+          <w:lang w:val="en-US"/>
+        </w:rPr>
+        <w:t xml:space="preserve"> </w:t>
+      </w:r>
+      <w:proofErr w:type="spellStart"/>
+      <w:r>
+        <w:rPr>
+          <w:rStyle w:val="fontstyle01"/>
+          <w:b/>
+          <w:color w:val="000000" w:themeColor="text1"/>
+          <w:sz w:val="28"/>
+          <w:szCs w:val="32"/>
+          <w:lang w:val="en-US"/>
+        </w:rPr>
+        <w:t>ứng</w:t>
+      </w:r>
+      <w:proofErr w:type="spellEnd"/>
+      <w:r>
+        <w:rPr>
+          <w:rStyle w:val="fontstyle01"/>
+          <w:b/>
+          <w:color w:val="000000" w:themeColor="text1"/>
+          <w:sz w:val="28"/>
+          <w:szCs w:val="32"/>
+          <w:lang w:val="en-US"/>
+        </w:rPr>
+        <w:t xml:space="preserve"> </w:t>
+      </w:r>
+      <w:proofErr w:type="spellStart"/>
+      <w:r>
+        <w:rPr>
+          <w:rStyle w:val="fontstyle01"/>
+          <w:b/>
+          <w:color w:val="000000" w:themeColor="text1"/>
+          <w:sz w:val="28"/>
+          <w:szCs w:val="32"/>
+          <w:lang w:val="en-US"/>
+        </w:rPr>
+        <w:t>dụng</w:t>
+      </w:r>
+      <w:proofErr w:type="spellEnd"/>
+      <w:r>
+        <w:rPr>
+          <w:rStyle w:val="fontstyle01"/>
+          <w:b/>
+          <w:color w:val="000000" w:themeColor="text1"/>
+          <w:sz w:val="28"/>
+          <w:szCs w:val="32"/>
+          <w:lang w:val="en-US"/>
+        </w:rPr>
+        <w:t xml:space="preserve"> di </w:t>
+      </w:r>
+      <w:proofErr w:type="spellStart"/>
+      <w:r>
+        <w:rPr>
+          <w:rStyle w:val="fontstyle01"/>
+          <w:b/>
+          <w:color w:val="000000" w:themeColor="text1"/>
+          <w:sz w:val="28"/>
+          <w:szCs w:val="32"/>
+          <w:lang w:val="en-US"/>
+        </w:rPr>
+        <w:t>động</w:t>
+      </w:r>
+      <w:proofErr w:type="spellEnd"/>
     </w:p>
     <w:p>
       <w:pPr>
@@ -458,6 +556,7 @@
         </w:rPr>
         <w:t xml:space="preserve">                               </w:t>
       </w:r>
+      <w:proofErr w:type="spellStart"/>
       <w:r>
         <w:rPr>
           <w:rStyle w:val="fontstyle01"/>
@@ -466,7 +565,106 @@
           <w:szCs w:val="28"/>
           <w:lang w:val="en-US"/>
         </w:rPr>
-        <w:t xml:space="preserve">Nguyễn thị minh huyền  </w:t>
+        <w:t>Nguyễn</w:t>
+      </w:r>
+      <w:proofErr w:type="spellEnd"/>
+      <w:r>
+        <w:rPr>
+          <w:rStyle w:val="fontstyle01"/>
+          <w:color w:val="000000" w:themeColor="text1"/>
+          <w:sz w:val="28"/>
+          <w:szCs w:val="28"/>
+          <w:lang w:val="en-US"/>
+        </w:rPr>
+        <w:t xml:space="preserve"> </w:t>
+      </w:r>
+      <w:proofErr w:type="spellStart"/>
+      <w:r>
+        <w:rPr>
+          <w:rStyle w:val="fontstyle01"/>
+          <w:color w:val="000000" w:themeColor="text1"/>
+          <w:sz w:val="28"/>
+          <w:szCs w:val="28"/>
+          <w:lang w:val="en-US"/>
+        </w:rPr>
+        <w:t>thị</w:t>
+      </w:r>
+      <w:proofErr w:type="spellEnd"/>
+      <w:r>
+        <w:rPr>
+          <w:rStyle w:val="fontstyle01"/>
+          <w:color w:val="000000" w:themeColor="text1"/>
+          <w:sz w:val="28"/>
+          <w:szCs w:val="28"/>
+          <w:lang w:val="en-US"/>
+        </w:rPr>
+        <w:t xml:space="preserve"> </w:t>
+      </w:r>
+      <w:proofErr w:type="spellStart"/>
+      <w:r>
+        <w:rPr>
+          <w:rStyle w:val="fontstyle01"/>
+          <w:color w:val="000000" w:themeColor="text1"/>
+          <w:sz w:val="28"/>
+          <w:szCs w:val="28"/>
+          <w:lang w:val="en-US"/>
+        </w:rPr>
+        <w:t>minh</w:t>
+      </w:r>
+      <w:proofErr w:type="spellEnd"/>
+      <w:r>
+        <w:rPr>
+          <w:rStyle w:val="fontstyle01"/>
+          <w:color w:val="000000" w:themeColor="text1"/>
+          <w:sz w:val="28"/>
+          <w:szCs w:val="28"/>
+          <w:lang w:val="en-US"/>
+        </w:rPr>
+        <w:t xml:space="preserve"> </w:t>
+      </w:r>
+      <w:proofErr w:type="spellStart"/>
+      <w:proofErr w:type="gramStart"/>
+      <w:r>
+        <w:rPr>
+          <w:rStyle w:val="fontstyle01"/>
+          <w:color w:val="000000" w:themeColor="text1"/>
+          <w:sz w:val="28"/>
+          <w:szCs w:val="28"/>
+          <w:lang w:val="en-US"/>
+        </w:rPr>
+        <w:t>huyền</w:t>
+      </w:r>
+      <w:proofErr w:type="spellEnd"/>
+      <w:r>
+        <w:rPr>
+          <w:rStyle w:val="fontstyle01"/>
+          <w:color w:val="000000" w:themeColor="text1"/>
+          <w:sz w:val="28"/>
+          <w:szCs w:val="28"/>
+          <w:lang w:val="en-US"/>
+        </w:rPr>
+        <w:t xml:space="preserve">  </w:t>
+      </w:r>
+      <w:r>
+        <w:rPr>
+          <w:rStyle w:val="fontstyle01"/>
+          <w:color w:val="000000" w:themeColor="text1"/>
+          <w:sz w:val="28"/>
+          <w:szCs w:val="28"/>
+          <w:lang w:val="en-US"/>
+        </w:rPr>
+        <w:t>B</w:t>
+      </w:r>
+      <w:proofErr w:type="gramEnd"/>
+      <w:r>
+        <w:rPr>
+          <w:rStyle w:val="fontstyle01"/>
+          <w:color w:val="000000" w:themeColor="text1"/>
+          <w:sz w:val="28"/>
+          <w:szCs w:val="28"/>
+          <w:lang w:val="en-US"/>
+        </w:rPr>
+        <w:t>15DCAT097</w:t>
       </w:r>
     </w:p>
     <w:p>
@@ -797,6 +995,7 @@
           <w:lang w:val="en-US"/>
         </w:rPr>
       </w:pPr>
+      <w:proofErr w:type="spellStart"/>
       <w:r>
         <w:rPr>
           <w:rStyle w:val="fontstyle01"/>
@@ -804,7 +1003,16 @@
           <w:lang w:val="en-US"/>
         </w:rPr>
         <w:lastRenderedPageBreak/>
-        <w:t xml:space="preserve">Phần </w:t>
+        <w:t>Phần</w:t>
+      </w:r>
+      <w:proofErr w:type="spellEnd"/>
+      <w:r>
+        <w:rPr>
+          <w:rStyle w:val="fontstyle01"/>
+          <w:color w:val="000000" w:themeColor="text1"/>
+          <w:lang w:val="en-US"/>
+        </w:rPr>
+        <w:t xml:space="preserve"> </w:t>
       </w:r>
       <w:proofErr w:type="gramStart"/>
       <w:r>
@@ -822,8 +1030,72 @@
           <w:color w:val="000000" w:themeColor="text1"/>
           <w:lang w:val="en-US"/>
         </w:rPr>
-        <w:t xml:space="preserve"> thiết kế giao diện</w:t>
-      </w:r>
+        <w:t xml:space="preserve"> </w:t>
+      </w:r>
+      <w:proofErr w:type="spellStart"/>
+      <w:r>
+        <w:rPr>
+          <w:rStyle w:val="fontstyle01"/>
+          <w:color w:val="000000" w:themeColor="text1"/>
+          <w:lang w:val="en-US"/>
+        </w:rPr>
+        <w:t>thiết</w:t>
+      </w:r>
+      <w:proofErr w:type="spellEnd"/>
+      <w:r>
+        <w:rPr>
+          <w:rStyle w:val="fontstyle01"/>
+          <w:color w:val="000000" w:themeColor="text1"/>
+          <w:lang w:val="en-US"/>
+        </w:rPr>
+        <w:t xml:space="preserve"> </w:t>
+      </w:r>
+      <w:proofErr w:type="spellStart"/>
+      <w:r>
+        <w:rPr>
+          <w:rStyle w:val="fontstyle01"/>
+          <w:color w:val="000000" w:themeColor="text1"/>
+          <w:lang w:val="en-US"/>
+        </w:rPr>
+        <w:t>kế</w:t>
+      </w:r>
+      <w:proofErr w:type="spellEnd"/>
+      <w:r>
+        <w:rPr>
+          <w:rStyle w:val="fontstyle01"/>
+          <w:color w:val="000000" w:themeColor="text1"/>
+          <w:lang w:val="en-US"/>
+        </w:rPr>
+        <w:t xml:space="preserve"> </w:t>
+      </w:r>
+      <w:proofErr w:type="spellStart"/>
+      <w:r>
+        <w:rPr>
+          <w:rStyle w:val="fontstyle01"/>
+          <w:color w:val="000000" w:themeColor="text1"/>
+          <w:lang w:val="en-US"/>
+        </w:rPr>
+        <w:t>giao</w:t>
+      </w:r>
+      <w:proofErr w:type="spellEnd"/>
+      <w:r>
+        <w:rPr>
+          <w:rStyle w:val="fontstyle01"/>
+          <w:color w:val="000000" w:themeColor="text1"/>
+          <w:lang w:val="en-US"/>
+        </w:rPr>
+        <w:t xml:space="preserve"> </w:t>
+      </w:r>
+      <w:proofErr w:type="spellStart"/>
+      <w:r>
+        <w:rPr>
+          <w:rStyle w:val="fontstyle01"/>
+          <w:color w:val="000000" w:themeColor="text1"/>
+          <w:lang w:val="en-US"/>
+        </w:rPr>
+        <w:t>diện</w:t>
+      </w:r>
+      <w:proofErr w:type="spellEnd"/>
     </w:p>
     <w:p>
       <w:pPr>
@@ -843,8 +1115,9 @@
           <w:color w:val="000000" w:themeColor="text1"/>
           <w:lang w:val="en-US"/>
         </w:rPr>
-        <w:t>ở đây ch</w:t>
-      </w:r>
+        <w:t xml:space="preserve">ở </w:t>
+      </w:r>
+      <w:proofErr w:type="spellStart"/>
       <w:r>
         <w:rPr>
           <w:rStyle w:val="fontstyle01"/>
@@ -853,7 +1126,226 @@
           <w:color w:val="000000" w:themeColor="text1"/>
           <w:lang w:val="en-US"/>
         </w:rPr>
-        <w:t xml:space="preserve">úng thiết kế giao diện trên phần mềm XDcc </w:t>
+        <w:t>đây</w:t>
+      </w:r>
+      <w:proofErr w:type="spellEnd"/>
+      <w:r>
+        <w:rPr>
+          <w:rStyle w:val="fontstyle01"/>
+          <w:i w:val="0"/>
+          <w:iCs w:val="0"/>
+          <w:color w:val="000000" w:themeColor="text1"/>
+          <w:lang w:val="en-US"/>
+        </w:rPr>
+        <w:t xml:space="preserve"> </w:t>
+      </w:r>
+      <w:proofErr w:type="spellStart"/>
+      <w:r>
+        <w:rPr>
+          <w:rStyle w:val="fontstyle01"/>
+          <w:i w:val="0"/>
+          <w:iCs w:val="0"/>
+          <w:color w:val="000000" w:themeColor="text1"/>
+          <w:lang w:val="en-US"/>
+        </w:rPr>
+        <w:t>ch</w:t>
+      </w:r>
+      <w:r>
+        <w:rPr>
+          <w:rStyle w:val="fontstyle01"/>
+          <w:i w:val="0"/>
+          <w:iCs w:val="0"/>
+          <w:color w:val="000000" w:themeColor="text1"/>
+          <w:lang w:val="en-US"/>
+        </w:rPr>
+        <w:t>úng</w:t>
+      </w:r>
+      <w:proofErr w:type="spellEnd"/>
+      <w:r>
+        <w:rPr>
+          <w:rStyle w:val="fontstyle01"/>
+          <w:i w:val="0"/>
+          <w:iCs w:val="0"/>
+          <w:color w:val="000000" w:themeColor="text1"/>
+          <w:lang w:val="en-US"/>
+        </w:rPr>
+        <w:t xml:space="preserve"> </w:t>
+      </w:r>
+      <w:proofErr w:type="spellStart"/>
+      <w:r>
+        <w:rPr>
+          <w:rStyle w:val="fontstyle01"/>
+          <w:i w:val="0"/>
+          <w:iCs w:val="0"/>
+          <w:color w:val="000000" w:themeColor="text1"/>
+          <w:lang w:val="en-US"/>
+        </w:rPr>
+        <w:t>thiết</w:t>
+      </w:r>
+      <w:proofErr w:type="spellEnd"/>
+      <w:r>
+        <w:rPr>
+          <w:rStyle w:val="fontstyle01"/>
+          <w:i w:val="0"/>
+          <w:iCs w:val="0"/>
+          <w:color w:val="000000" w:themeColor="text1"/>
+          <w:lang w:val="en-US"/>
+        </w:rPr>
+        <w:t xml:space="preserve"> </w:t>
+      </w:r>
+      <w:proofErr w:type="spellStart"/>
+      <w:r>
+        <w:rPr>
+          <w:rStyle w:val="fontstyle01"/>
+          <w:i w:val="0"/>
+          <w:iCs w:val="0"/>
+          <w:color w:val="000000" w:themeColor="text1"/>
+          <w:lang w:val="en-US"/>
+        </w:rPr>
+        <w:t>kế</w:t>
+      </w:r>
+      <w:proofErr w:type="spellEnd"/>
+      <w:r>
+        <w:rPr>
+          <w:rStyle w:val="fontstyle01"/>
+          <w:i w:val="0"/>
+          <w:iCs w:val="0"/>
+          <w:color w:val="000000" w:themeColor="text1"/>
+          <w:lang w:val="en-US"/>
+        </w:rPr>
+        <w:t xml:space="preserve"> </w:t>
+      </w:r>
+      <w:proofErr w:type="spellStart"/>
+      <w:r>
+        <w:rPr>
+          <w:rStyle w:val="fontstyle01"/>
+          <w:i w:val="0"/>
+          <w:iCs w:val="0"/>
+          <w:color w:val="000000" w:themeColor="text1"/>
+          <w:lang w:val="en-US"/>
+        </w:rPr>
+        <w:t>giao</w:t>
+      </w:r>
+      <w:proofErr w:type="spellEnd"/>
+      <w:r>
+        <w:rPr>
+          <w:rStyle w:val="fontstyle01"/>
+          <w:i w:val="0"/>
+          <w:iCs w:val="0"/>
+          <w:color w:val="000000" w:themeColor="text1"/>
+          <w:lang w:val="en-US"/>
+        </w:rPr>
+        <w:t xml:space="preserve"> </w:t>
+      </w:r>
+      <w:proofErr w:type="spellStart"/>
+      <w:r>
+        <w:rPr>
+          <w:rStyle w:val="fontstyle01"/>
+          <w:i w:val="0"/>
+          <w:iCs w:val="0"/>
+          <w:color w:val="000000" w:themeColor="text1"/>
+          <w:lang w:val="en-US"/>
+        </w:rPr>
+        <w:t>diện</w:t>
+      </w:r>
+      <w:proofErr w:type="spellEnd"/>
+      <w:r>
+        <w:rPr>
+          <w:rStyle w:val="fontstyle01"/>
+          <w:i w:val="0"/>
+          <w:iCs w:val="0"/>
+          <w:color w:val="000000" w:themeColor="text1"/>
+          <w:lang w:val="en-US"/>
+        </w:rPr>
+        <w:t xml:space="preserve"> </w:t>
+      </w:r>
+      <w:proofErr w:type="spellStart"/>
+      <w:r>
+        <w:rPr>
+          <w:rStyle w:val="fontstyle01"/>
+          <w:i w:val="0"/>
+          <w:iCs w:val="0"/>
+          <w:color w:val="000000" w:themeColor="text1"/>
+          <w:lang w:val="en-US"/>
+        </w:rPr>
+        <w:t>trên</w:t>
+      </w:r>
+      <w:proofErr w:type="spellEnd"/>
+      <w:r>
+        <w:rPr>
+          <w:rStyle w:val="fontstyle01"/>
+          <w:i w:val="0"/>
+          <w:iCs w:val="0"/>
+          <w:color w:val="000000" w:themeColor="text1"/>
+          <w:lang w:val="en-US"/>
+        </w:rPr>
+        <w:t xml:space="preserve"> </w:t>
+      </w:r>
+      <w:proofErr w:type="spellStart"/>
+      <w:r>
+        <w:rPr>
+          <w:rStyle w:val="fontstyle01"/>
+          <w:i w:val="0"/>
+          <w:iCs w:val="0"/>
+          <w:color w:val="000000" w:themeColor="text1"/>
+          <w:lang w:val="en-US"/>
+        </w:rPr>
+        <w:t>phần</w:t>
+      </w:r>
+      <w:proofErr w:type="spellEnd"/>
+      <w:r>
+        <w:rPr>
+          <w:rStyle w:val="fontstyle01"/>
+          <w:i w:val="0"/>
+          <w:iCs w:val="0"/>
+          <w:color w:val="000000" w:themeColor="text1"/>
+          <w:lang w:val="en-US"/>
+        </w:rPr>
+        <w:t xml:space="preserve"> </w:t>
+      </w:r>
+      <w:proofErr w:type="spellStart"/>
+      <w:r>
+        <w:rPr>
+          <w:rStyle w:val="fontstyle01"/>
+          <w:i w:val="0"/>
+          <w:iCs w:val="0"/>
+          <w:color w:val="000000" w:themeColor="text1"/>
+          <w:lang w:val="en-US"/>
+        </w:rPr>
+        <w:t>mềm</w:t>
+      </w:r>
+      <w:proofErr w:type="spellEnd"/>
+      <w:r>
+        <w:rPr>
+          <w:rStyle w:val="fontstyle01"/>
+          <w:i w:val="0"/>
+          <w:iCs w:val="0"/>
+          <w:color w:val="000000" w:themeColor="text1"/>
+          <w:lang w:val="en-US"/>
+        </w:rPr>
+        <w:t xml:space="preserve"> </w:t>
+      </w:r>
+      <w:proofErr w:type="spellStart"/>
+      <w:r>
+        <w:rPr>
+          <w:rStyle w:val="fontstyle01"/>
+          <w:i w:val="0"/>
+          <w:iCs w:val="0"/>
+          <w:color w:val="000000" w:themeColor="text1"/>
+          <w:lang w:val="en-US"/>
+        </w:rPr>
+        <w:t>XDcc</w:t>
+      </w:r>
+      <w:proofErr w:type="spellEnd"/>
+      <w:r>
+        <w:rPr>
+          <w:rStyle w:val="fontstyle01"/>
+          <w:i w:val="0"/>
+          <w:iCs w:val="0"/>
+          <w:color w:val="000000" w:themeColor="text1"/>
+          <w:lang w:val="en-US"/>
+        </w:rPr>
+        <w:t xml:space="preserve"> </w:t>
       </w:r>
     </w:p>
     <w:p>
@@ -919,209 +1411,858 @@
           <w:iCs/>
           <w:lang w:val="en-US"/>
         </w:rPr>
-        <w:t>Phần 2 mô tả ứng dụng</w:t>
-      </w:r>
-    </w:p>
-    <w:p>
-      <w:pPr>
-        <w:rPr>
-          <w:rFonts w:asciiTheme="majorHAnsi" w:hAnsiTheme="majorHAnsi" w:cstheme="majorHAnsi"/>
-          <w:sz w:val="26"/>
-          <w:szCs w:val="26"/>
-          <w:lang w:val="en-US"/>
-        </w:rPr>
-      </w:pPr>
-      <w:r>
-        <w:rPr>
-          <w:rFonts w:asciiTheme="majorHAnsi" w:hAnsiTheme="majorHAnsi" w:cstheme="majorHAnsi"/>
-          <w:sz w:val="26"/>
-          <w:szCs w:val="26"/>
-          <w:lang w:val="en-US"/>
-        </w:rPr>
-        <w:t xml:space="preserve">ứng dụng ptitplus là môt ứng dụng dành cho các bạn sinh viên trong trường gồm có các chức năng </w:t>
-      </w:r>
+        <w:t xml:space="preserve">Trang </w:t>
+      </w:r>
+      <w:proofErr w:type="spellStart"/>
+      <w:r>
+        <w:rPr>
+          <w:i/>
+          <w:iCs/>
+          <w:lang w:val="en-US"/>
+        </w:rPr>
+        <w:t>chủ</w:t>
+      </w:r>
+      <w:proofErr w:type="spellEnd"/>
+      <w:r>
+        <w:rPr>
+          <w:i/>
+          <w:iCs/>
+          <w:lang w:val="en-US"/>
+        </w:rPr>
+        <w:t xml:space="preserve"> </w:t>
+      </w:r>
+      <w:proofErr w:type="spellStart"/>
+      <w:r>
+        <w:rPr>
+          <w:i/>
+          <w:iCs/>
+          <w:lang w:val="en-US"/>
+        </w:rPr>
+        <w:t>của</w:t>
+      </w:r>
+      <w:proofErr w:type="spellEnd"/>
+      <w:r>
+        <w:rPr>
+          <w:i/>
+          <w:iCs/>
+          <w:lang w:val="en-US"/>
+        </w:rPr>
+        <w:t xml:space="preserve"> </w:t>
+      </w:r>
+      <w:proofErr w:type="spellStart"/>
+      <w:r>
+        <w:rPr>
+          <w:i/>
+          <w:iCs/>
+          <w:lang w:val="en-US"/>
+        </w:rPr>
+        <w:t>ứng</w:t>
+      </w:r>
+      <w:proofErr w:type="spellEnd"/>
+      <w:r>
+        <w:rPr>
+          <w:i/>
+          <w:iCs/>
+          <w:lang w:val="en-US"/>
+        </w:rPr>
+        <w:t xml:space="preserve"> </w:t>
+      </w:r>
+      <w:proofErr w:type="spellStart"/>
       <w:proofErr w:type="gramStart"/>
       <w:r>
         <w:rPr>
-          <w:rFonts w:asciiTheme="majorHAnsi" w:hAnsiTheme="majorHAnsi" w:cstheme="majorHAnsi"/>
-          <w:sz w:val="26"/>
-          <w:szCs w:val="26"/>
-          <w:lang w:val="en-US"/>
-        </w:rPr>
-        <w:t>sau :</w:t>
+          <w:i/>
+          <w:iCs/>
+          <w:lang w:val="en-US"/>
+        </w:rPr>
+        <w:t>dụng</w:t>
+      </w:r>
+      <w:proofErr w:type="spellEnd"/>
+      <w:r>
+        <w:rPr>
+          <w:i/>
+          <w:iCs/>
+          <w:lang w:val="en-US"/>
+        </w:rPr>
+        <w:t xml:space="preserve"> :</w:t>
       </w:r>
       <w:proofErr w:type="gramEnd"/>
     </w:p>
     <w:p>
       <w:pPr>
-        <w:rPr>
-          <w:rFonts w:asciiTheme="majorHAnsi" w:hAnsiTheme="majorHAnsi" w:cstheme="majorHAnsi"/>
-          <w:sz w:val="26"/>
-          <w:szCs w:val="26"/>
-          <w:lang w:val="en-US"/>
-        </w:rPr>
-      </w:pPr>
-      <w:r>
-        <w:rPr>
-          <w:rFonts w:asciiTheme="majorHAnsi" w:hAnsiTheme="majorHAnsi" w:cstheme="majorHAnsi"/>
-          <w:sz w:val="26"/>
-          <w:szCs w:val="26"/>
-          <w:lang w:val="en-US"/>
-        </w:rPr>
-        <w:t>+ xem các thông báo mới nhất của nhà trường từ phòng gió vụ và trung tâm khảo thí</w:t>
-      </w:r>
-    </w:p>
-    <w:p>
-      <w:pPr>
-        <w:rPr>
-          <w:rFonts w:asciiTheme="majorHAnsi" w:hAnsiTheme="majorHAnsi" w:cstheme="majorHAnsi"/>
-          <w:sz w:val="26"/>
-          <w:szCs w:val="26"/>
-          <w:lang w:val="en-US"/>
-        </w:rPr>
-      </w:pPr>
-      <w:r>
-        <w:rPr>
-          <w:rFonts w:asciiTheme="majorHAnsi" w:hAnsiTheme="majorHAnsi" w:cstheme="majorHAnsi"/>
-          <w:sz w:val="26"/>
-          <w:szCs w:val="26"/>
-          <w:lang w:val="en-US"/>
-        </w:rPr>
-        <w:t xml:space="preserve">+ xem bản đồ nhà trường </w:t>
-      </w:r>
-    </w:p>
-    <w:p>
-      <w:pPr>
-        <w:rPr>
-          <w:rFonts w:asciiTheme="majorHAnsi" w:hAnsiTheme="majorHAnsi" w:cstheme="majorHAnsi"/>
-          <w:sz w:val="26"/>
-          <w:szCs w:val="26"/>
-          <w:lang w:val="en-US"/>
-        </w:rPr>
-      </w:pPr>
-      <w:r>
-        <w:rPr>
-          <w:rFonts w:asciiTheme="majorHAnsi" w:hAnsiTheme="majorHAnsi" w:cstheme="majorHAnsi"/>
-          <w:sz w:val="26"/>
-          <w:szCs w:val="26"/>
-          <w:lang w:val="en-US"/>
-        </w:rPr>
-        <w:t>+ xem sổ tay sinh viên theo từng khoa</w:t>
-      </w:r>
-    </w:p>
-    <w:p>
-      <w:pPr>
-        <w:rPr>
-          <w:rFonts w:asciiTheme="majorHAnsi" w:hAnsiTheme="majorHAnsi" w:cstheme="majorHAnsi"/>
-          <w:sz w:val="26"/>
-          <w:szCs w:val="26"/>
-          <w:lang w:val="en-US"/>
-        </w:rPr>
-      </w:pPr>
-      <w:r>
-        <w:rPr>
-          <w:rFonts w:asciiTheme="majorHAnsi" w:hAnsiTheme="majorHAnsi" w:cstheme="majorHAnsi"/>
-          <w:sz w:val="26"/>
-          <w:szCs w:val="26"/>
-          <w:lang w:val="en-US"/>
-        </w:rPr>
-        <w:t>+ xem các tuyến bus đi qua nhà trường</w:t>
-      </w:r>
-    </w:p>
-    <w:p>
-      <w:pPr>
-        <w:rPr>
-          <w:rFonts w:asciiTheme="majorHAnsi" w:hAnsiTheme="majorHAnsi" w:cstheme="majorHAnsi"/>
-          <w:sz w:val="26"/>
-          <w:szCs w:val="26"/>
-          <w:lang w:val="en-US"/>
-        </w:rPr>
-      </w:pPr>
-      <w:r>
-        <w:rPr>
-          <w:rFonts w:asciiTheme="majorHAnsi" w:hAnsiTheme="majorHAnsi" w:cstheme="majorHAnsi"/>
-          <w:sz w:val="26"/>
-          <w:szCs w:val="26"/>
-          <w:lang w:val="en-US"/>
-        </w:rPr>
-        <w:t>+ chỉ đường hướng dẫn đi bus từ 1 điểm tới 1 điểm</w:t>
-      </w:r>
-    </w:p>
-    <w:p>
-      <w:pPr>
-        <w:rPr>
-          <w:rFonts w:asciiTheme="majorHAnsi" w:hAnsiTheme="majorHAnsi" w:cstheme="majorHAnsi"/>
-          <w:sz w:val="26"/>
-          <w:szCs w:val="26"/>
-          <w:lang w:val="en-US"/>
-        </w:rPr>
-      </w:pPr>
-      <w:r>
-        <w:rPr>
-          <w:rFonts w:asciiTheme="majorHAnsi" w:hAnsiTheme="majorHAnsi" w:cstheme="majorHAnsi"/>
-          <w:sz w:val="26"/>
-          <w:szCs w:val="26"/>
-          <w:lang w:val="en-US"/>
-        </w:rPr>
-        <w:t>+ lịch thi của 1sinh viên</w:t>
-      </w:r>
-    </w:p>
-    <w:p>
-      <w:pPr>
-        <w:rPr>
-          <w:rFonts w:asciiTheme="majorHAnsi" w:hAnsiTheme="majorHAnsi" w:cstheme="majorHAnsi"/>
-          <w:sz w:val="26"/>
-          <w:szCs w:val="26"/>
-          <w:lang w:val="en-US"/>
-        </w:rPr>
-      </w:pPr>
-      <w:r>
-        <w:rPr>
-          <w:rFonts w:asciiTheme="majorHAnsi" w:hAnsiTheme="majorHAnsi" w:cstheme="majorHAnsi"/>
-          <w:sz w:val="26"/>
-          <w:szCs w:val="26"/>
-          <w:lang w:val="en-US"/>
-        </w:rPr>
-        <w:t>+ nhận thông báo khi có tin tức mới nếu ban quan tâm</w:t>
-      </w:r>
-    </w:p>
-    <w:p>
-      <w:pPr>
-        <w:rPr>
-          <w:rFonts w:asciiTheme="majorHAnsi" w:hAnsiTheme="majorHAnsi" w:cstheme="majorHAnsi"/>
-          <w:sz w:val="26"/>
-          <w:szCs w:val="26"/>
-          <w:lang w:val="en-US"/>
-        </w:rPr>
-      </w:pPr>
-      <w:r>
-        <w:rPr>
-          <w:rFonts w:asciiTheme="majorHAnsi" w:hAnsiTheme="majorHAnsi" w:cstheme="majorHAnsi"/>
-          <w:sz w:val="26"/>
-          <w:szCs w:val="26"/>
-          <w:lang w:val="en-US"/>
-        </w:rPr>
-        <w:t>+ nhận thông báo về các môn thi sắp tới</w:t>
-      </w:r>
-    </w:p>
-    <w:p>
-      <w:pPr>
-        <w:rPr>
-          <w:rFonts w:asciiTheme="majorHAnsi" w:hAnsiTheme="majorHAnsi" w:cstheme="majorHAnsi"/>
-          <w:sz w:val="26"/>
-          <w:szCs w:val="26"/>
-          <w:lang w:val="en-US"/>
-        </w:rPr>
-      </w:pPr>
-      <w:r>
-        <w:rPr>
-          <w:rFonts w:asciiTheme="majorHAnsi" w:hAnsiTheme="majorHAnsi" w:cstheme="majorHAnsi"/>
-          <w:sz w:val="26"/>
-          <w:szCs w:val="26"/>
-          <w:lang w:val="en-US"/>
-        </w:rPr>
-        <w:t xml:space="preserve">Phần </w:t>
-      </w:r>
+        <w:jc w:val="center"/>
+        <w:rPr>
+          <w:i/>
+          <w:iCs/>
+          <w:lang w:val="en-US"/>
+        </w:rPr>
+      </w:pPr>
+      <w:r>
+        <w:rPr>
+          <w:noProof/>
+        </w:rPr>
+        <w:drawing>
+          <wp:inline distT="0" distB="0" distL="0" distR="0" wp14:anchorId="707D27AD" wp14:editId="21C1B3E7">
+            <wp:extent cx="5731510" cy="3489325"/>
+            <wp:effectExtent l="0" t="0" r="2540" b="0"/>
+            <wp:docPr id="2" name="Picture 2"/>
+            <wp:cNvGraphicFramePr>
+              <a:graphicFrameLocks xmlns:a="http://schemas.openxmlformats.org/drawingml/2006/main" noChangeAspect="1"/>
+            </wp:cNvGraphicFramePr>
+            <a:graphic xmlns:a="http://schemas.openxmlformats.org/drawingml/2006/main">
+              <a:graphicData uri="http://schemas.openxmlformats.org/drawingml/2006/picture">
+                <pic:pic xmlns:pic="http://schemas.openxmlformats.org/drawingml/2006/picture">
+                  <pic:nvPicPr>
+                    <pic:cNvPr id="1" name=""/>
+                    <pic:cNvPicPr/>
+                  </pic:nvPicPr>
+                  <pic:blipFill>
+                    <a:blip r:embed="rId7"/>
+                    <a:stretch>
+                      <a:fillRect/>
+                    </a:stretch>
+                  </pic:blipFill>
+                  <pic:spPr>
+                    <a:xfrm>
+                      <a:off x="0" y="0"/>
+                      <a:ext cx="5731510" cy="3489325"/>
+                    </a:xfrm>
+                    <a:prstGeom prst="rect">
+                      <a:avLst/>
+                    </a:prstGeom>
+                  </pic:spPr>
+                </pic:pic>
+              </a:graphicData>
+            </a:graphic>
+          </wp:inline>
+        </w:drawing>
+      </w:r>
+    </w:p>
+    <w:p>
+      <w:pPr>
+        <w:jc w:val="center"/>
+        <w:rPr>
+          <w:i/>
+          <w:iCs/>
+          <w:lang w:val="en-US"/>
+        </w:rPr>
+      </w:pPr>
+    </w:p>
+    <w:p>
+      <w:pPr>
+        <w:jc w:val="center"/>
+        <w:rPr>
+          <w:i/>
+          <w:iCs/>
+          <w:lang w:val="en-US"/>
+        </w:rPr>
+      </w:pPr>
+    </w:p>
+    <w:p>
+      <w:pPr>
+        <w:jc w:val="center"/>
+        <w:rPr>
+          <w:i/>
+          <w:iCs/>
+          <w:lang w:val="en-US"/>
+        </w:rPr>
+      </w:pPr>
+    </w:p>
+    <w:p>
+      <w:pPr>
+        <w:jc w:val="center"/>
+        <w:rPr>
+          <w:i/>
+          <w:iCs/>
+          <w:lang w:val="en-US"/>
+        </w:rPr>
+      </w:pPr>
+    </w:p>
+    <w:p>
+      <w:pPr>
+        <w:rPr>
+          <w:i/>
+          <w:iCs/>
+          <w:lang w:val="en-US"/>
+        </w:rPr>
+      </w:pPr>
+      <w:r>
+        <w:rPr>
+          <w:i/>
+          <w:iCs/>
+          <w:lang w:val="en-US"/>
+        </w:rPr>
+        <w:lastRenderedPageBreak/>
+        <w:t xml:space="preserve">Trang tin </w:t>
+      </w:r>
+      <w:proofErr w:type="spellStart"/>
+      <w:r>
+        <w:rPr>
+          <w:i/>
+          <w:iCs/>
+          <w:lang w:val="en-US"/>
+        </w:rPr>
+        <w:t>tức</w:t>
+      </w:r>
+      <w:proofErr w:type="spellEnd"/>
+    </w:p>
+    <w:p>
+      <w:pPr>
+        <w:jc w:val="center"/>
+        <w:rPr>
+          <w:i/>
+          <w:iCs/>
+          <w:lang w:val="en-US"/>
+        </w:rPr>
+      </w:pPr>
+      <w:r>
+        <w:rPr>
+          <w:noProof/>
+        </w:rPr>
+        <w:drawing>
+          <wp:inline distT="0" distB="0" distL="0" distR="0" wp14:anchorId="44574918" wp14:editId="639BF336">
+            <wp:extent cx="4495800" cy="4000500"/>
+            <wp:effectExtent l="0" t="0" r="0" b="0"/>
+            <wp:docPr id="3" name="Picture 3"/>
+            <wp:cNvGraphicFramePr>
+              <a:graphicFrameLocks xmlns:a="http://schemas.openxmlformats.org/drawingml/2006/main" noChangeAspect="1"/>
+            </wp:cNvGraphicFramePr>
+            <a:graphic xmlns:a="http://schemas.openxmlformats.org/drawingml/2006/main">
+              <a:graphicData uri="http://schemas.openxmlformats.org/drawingml/2006/picture">
+                <pic:pic xmlns:pic="http://schemas.openxmlformats.org/drawingml/2006/picture">
+                  <pic:nvPicPr>
+                    <pic:cNvPr id="1" name=""/>
+                    <pic:cNvPicPr/>
+                  </pic:nvPicPr>
+                  <pic:blipFill>
+                    <a:blip r:embed="rId8"/>
+                    <a:stretch>
+                      <a:fillRect/>
+                    </a:stretch>
+                  </pic:blipFill>
+                  <pic:spPr>
+                    <a:xfrm>
+                      <a:off x="0" y="0"/>
+                      <a:ext cx="4495800" cy="4000500"/>
+                    </a:xfrm>
+                    <a:prstGeom prst="rect">
+                      <a:avLst/>
+                    </a:prstGeom>
+                  </pic:spPr>
+                </pic:pic>
+              </a:graphicData>
+            </a:graphic>
+          </wp:inline>
+        </w:drawing>
+      </w:r>
+    </w:p>
+    <w:p>
+      <w:pPr>
+        <w:rPr>
+          <w:i/>
+          <w:iCs/>
+          <w:lang w:val="en-US"/>
+        </w:rPr>
+      </w:pPr>
+      <w:proofErr w:type="spellStart"/>
+      <w:r>
+        <w:rPr>
+          <w:i/>
+          <w:iCs/>
+          <w:lang w:val="en-US"/>
+        </w:rPr>
+        <w:t>Xem</w:t>
+      </w:r>
+      <w:proofErr w:type="spellEnd"/>
+      <w:r>
+        <w:rPr>
+          <w:i/>
+          <w:iCs/>
+          <w:lang w:val="en-US"/>
+        </w:rPr>
+        <w:t xml:space="preserve"> </w:t>
+      </w:r>
+      <w:proofErr w:type="spellStart"/>
+      <w:r>
+        <w:rPr>
+          <w:i/>
+          <w:iCs/>
+          <w:lang w:val="en-US"/>
+        </w:rPr>
+        <w:t>lịch</w:t>
+      </w:r>
+      <w:proofErr w:type="spellEnd"/>
+      <w:r>
+        <w:rPr>
+          <w:i/>
+          <w:iCs/>
+          <w:lang w:val="en-US"/>
+        </w:rPr>
+        <w:t xml:space="preserve"> </w:t>
+      </w:r>
+      <w:proofErr w:type="spellStart"/>
+      <w:r>
+        <w:rPr>
+          <w:i/>
+          <w:iCs/>
+          <w:lang w:val="en-US"/>
+        </w:rPr>
+        <w:t>thi</w:t>
+      </w:r>
+      <w:proofErr w:type="spellEnd"/>
+    </w:p>
+    <w:p>
+      <w:pPr>
+        <w:jc w:val="center"/>
+        <w:rPr>
+          <w:i/>
+          <w:iCs/>
+          <w:lang w:val="en-US"/>
+        </w:rPr>
+      </w:pPr>
+      <w:r>
+        <w:rPr>
+          <w:noProof/>
+        </w:rPr>
+        <w:drawing>
+          <wp:inline distT="0" distB="0" distL="0" distR="0" wp14:anchorId="37EE09AD" wp14:editId="55E6B733">
+            <wp:extent cx="4495800" cy="3944758"/>
+            <wp:effectExtent l="0" t="0" r="0" b="0"/>
+            <wp:docPr id="4" name="Picture 4"/>
+            <wp:cNvGraphicFramePr>
+              <a:graphicFrameLocks xmlns:a="http://schemas.openxmlformats.org/drawingml/2006/main" noChangeAspect="1"/>
+            </wp:cNvGraphicFramePr>
+            <a:graphic xmlns:a="http://schemas.openxmlformats.org/drawingml/2006/main">
+              <a:graphicData uri="http://schemas.openxmlformats.org/drawingml/2006/picture">
+                <pic:pic xmlns:pic="http://schemas.openxmlformats.org/drawingml/2006/picture">
+                  <pic:nvPicPr>
+                    <pic:cNvPr id="1" name=""/>
+                    <pic:cNvPicPr/>
+                  </pic:nvPicPr>
+                  <pic:blipFill>
+                    <a:blip r:embed="rId9"/>
+                    <a:stretch>
+                      <a:fillRect/>
+                    </a:stretch>
+                  </pic:blipFill>
+                  <pic:spPr>
+                    <a:xfrm>
+                      <a:off x="0" y="0"/>
+                      <a:ext cx="4500488" cy="3948871"/>
+                    </a:xfrm>
+                    <a:prstGeom prst="rect">
+                      <a:avLst/>
+                    </a:prstGeom>
+                  </pic:spPr>
+                </pic:pic>
+              </a:graphicData>
+            </a:graphic>
+          </wp:inline>
+        </w:drawing>
+      </w:r>
+    </w:p>
+    <w:p>
+      <w:pPr>
+        <w:rPr>
+          <w:i/>
+          <w:iCs/>
+          <w:lang w:val="en-US"/>
+        </w:rPr>
+      </w:pPr>
+      <w:proofErr w:type="spellStart"/>
+      <w:r>
+        <w:rPr>
+          <w:i/>
+          <w:iCs/>
+          <w:lang w:val="en-US"/>
+        </w:rPr>
+        <w:lastRenderedPageBreak/>
+        <w:t>Phần</w:t>
+      </w:r>
+      <w:proofErr w:type="spellEnd"/>
+      <w:r>
+        <w:rPr>
+          <w:i/>
+          <w:iCs/>
+          <w:lang w:val="en-US"/>
+        </w:rPr>
+        <w:t xml:space="preserve"> 2 </w:t>
+      </w:r>
+      <w:proofErr w:type="spellStart"/>
+      <w:r>
+        <w:rPr>
+          <w:i/>
+          <w:iCs/>
+          <w:lang w:val="en-US"/>
+        </w:rPr>
+        <w:t>mô</w:t>
+      </w:r>
+      <w:proofErr w:type="spellEnd"/>
+      <w:r>
+        <w:rPr>
+          <w:i/>
+          <w:iCs/>
+          <w:lang w:val="en-US"/>
+        </w:rPr>
+        <w:t xml:space="preserve"> </w:t>
+      </w:r>
+      <w:proofErr w:type="spellStart"/>
+      <w:r>
+        <w:rPr>
+          <w:i/>
+          <w:iCs/>
+          <w:lang w:val="en-US"/>
+        </w:rPr>
+        <w:t>tả</w:t>
+      </w:r>
+      <w:proofErr w:type="spellEnd"/>
+      <w:r>
+        <w:rPr>
+          <w:i/>
+          <w:iCs/>
+          <w:lang w:val="en-US"/>
+        </w:rPr>
+        <w:t xml:space="preserve"> </w:t>
+      </w:r>
+      <w:proofErr w:type="spellStart"/>
+      <w:r>
+        <w:rPr>
+          <w:i/>
+          <w:iCs/>
+          <w:lang w:val="en-US"/>
+        </w:rPr>
+        <w:t>ứng</w:t>
+      </w:r>
+      <w:proofErr w:type="spellEnd"/>
+      <w:r>
+        <w:rPr>
+          <w:i/>
+          <w:iCs/>
+          <w:lang w:val="en-US"/>
+        </w:rPr>
+        <w:t xml:space="preserve"> </w:t>
+      </w:r>
+      <w:proofErr w:type="spellStart"/>
+      <w:r>
+        <w:rPr>
+          <w:i/>
+          <w:iCs/>
+          <w:lang w:val="en-US"/>
+        </w:rPr>
+        <w:t>dụng</w:t>
+      </w:r>
+      <w:proofErr w:type="spellEnd"/>
+    </w:p>
+    <w:p>
+      <w:pPr>
+        <w:rPr>
+          <w:rFonts w:asciiTheme="majorHAnsi" w:hAnsiTheme="majorHAnsi" w:cstheme="majorHAnsi"/>
+          <w:sz w:val="26"/>
+          <w:szCs w:val="26"/>
+          <w:lang w:val="en-US"/>
+        </w:rPr>
+      </w:pPr>
+      <w:proofErr w:type="spellStart"/>
+      <w:r>
+        <w:rPr>
+          <w:rFonts w:asciiTheme="majorHAnsi" w:hAnsiTheme="majorHAnsi" w:cstheme="majorHAnsi"/>
+          <w:sz w:val="26"/>
+          <w:szCs w:val="26"/>
+          <w:lang w:val="en-US"/>
+        </w:rPr>
+        <w:t>ứng</w:t>
+      </w:r>
+      <w:proofErr w:type="spellEnd"/>
+      <w:r>
+        <w:rPr>
+          <w:rFonts w:asciiTheme="majorHAnsi" w:hAnsiTheme="majorHAnsi" w:cstheme="majorHAnsi"/>
+          <w:sz w:val="26"/>
+          <w:szCs w:val="26"/>
+          <w:lang w:val="en-US"/>
+        </w:rPr>
+        <w:t xml:space="preserve"> </w:t>
+      </w:r>
+      <w:proofErr w:type="spellStart"/>
+      <w:r>
+        <w:rPr>
+          <w:rFonts w:asciiTheme="majorHAnsi" w:hAnsiTheme="majorHAnsi" w:cstheme="majorHAnsi"/>
+          <w:sz w:val="26"/>
+          <w:szCs w:val="26"/>
+          <w:lang w:val="en-US"/>
+        </w:rPr>
+        <w:t>dụng</w:t>
+      </w:r>
+      <w:proofErr w:type="spellEnd"/>
+      <w:r>
+        <w:rPr>
+          <w:rFonts w:asciiTheme="majorHAnsi" w:hAnsiTheme="majorHAnsi" w:cstheme="majorHAnsi"/>
+          <w:sz w:val="26"/>
+          <w:szCs w:val="26"/>
+          <w:lang w:val="en-US"/>
+        </w:rPr>
+        <w:t xml:space="preserve"> </w:t>
+      </w:r>
+      <w:proofErr w:type="spellStart"/>
+      <w:r>
+        <w:rPr>
+          <w:rFonts w:asciiTheme="majorHAnsi" w:hAnsiTheme="majorHAnsi" w:cstheme="majorHAnsi"/>
+          <w:sz w:val="26"/>
+          <w:szCs w:val="26"/>
+          <w:lang w:val="en-US"/>
+        </w:rPr>
+        <w:t>ptitplus</w:t>
+      </w:r>
+      <w:proofErr w:type="spellEnd"/>
+      <w:r>
+        <w:rPr>
+          <w:rFonts w:asciiTheme="majorHAnsi" w:hAnsiTheme="majorHAnsi" w:cstheme="majorHAnsi"/>
+          <w:sz w:val="26"/>
+          <w:szCs w:val="26"/>
+          <w:lang w:val="en-US"/>
+        </w:rPr>
+        <w:t xml:space="preserve"> </w:t>
+      </w:r>
+      <w:proofErr w:type="spellStart"/>
+      <w:r>
+        <w:rPr>
+          <w:rFonts w:asciiTheme="majorHAnsi" w:hAnsiTheme="majorHAnsi" w:cstheme="majorHAnsi"/>
+          <w:sz w:val="26"/>
+          <w:szCs w:val="26"/>
+          <w:lang w:val="en-US"/>
+        </w:rPr>
+        <w:t>là</w:t>
+      </w:r>
+      <w:proofErr w:type="spellEnd"/>
+      <w:r>
+        <w:rPr>
+          <w:rFonts w:asciiTheme="majorHAnsi" w:hAnsiTheme="majorHAnsi" w:cstheme="majorHAnsi"/>
+          <w:sz w:val="26"/>
+          <w:szCs w:val="26"/>
+          <w:lang w:val="en-US"/>
+        </w:rPr>
+        <w:t xml:space="preserve"> </w:t>
+      </w:r>
+      <w:proofErr w:type="spellStart"/>
+      <w:r>
+        <w:rPr>
+          <w:rFonts w:asciiTheme="majorHAnsi" w:hAnsiTheme="majorHAnsi" w:cstheme="majorHAnsi"/>
+          <w:sz w:val="26"/>
+          <w:szCs w:val="26"/>
+          <w:lang w:val="en-US"/>
+        </w:rPr>
+        <w:t>môt</w:t>
+      </w:r>
+      <w:proofErr w:type="spellEnd"/>
+      <w:r>
+        <w:rPr>
+          <w:rFonts w:asciiTheme="majorHAnsi" w:hAnsiTheme="majorHAnsi" w:cstheme="majorHAnsi"/>
+          <w:sz w:val="26"/>
+          <w:szCs w:val="26"/>
+          <w:lang w:val="en-US"/>
+        </w:rPr>
+        <w:t xml:space="preserve"> </w:t>
+      </w:r>
+      <w:proofErr w:type="spellStart"/>
+      <w:r>
+        <w:rPr>
+          <w:rFonts w:asciiTheme="majorHAnsi" w:hAnsiTheme="majorHAnsi" w:cstheme="majorHAnsi"/>
+          <w:sz w:val="26"/>
+          <w:szCs w:val="26"/>
+          <w:lang w:val="en-US"/>
+        </w:rPr>
+        <w:t>ứng</w:t>
+      </w:r>
+      <w:proofErr w:type="spellEnd"/>
+      <w:r>
+        <w:rPr>
+          <w:rFonts w:asciiTheme="majorHAnsi" w:hAnsiTheme="majorHAnsi" w:cstheme="majorHAnsi"/>
+          <w:sz w:val="26"/>
+          <w:szCs w:val="26"/>
+          <w:lang w:val="en-US"/>
+        </w:rPr>
+        <w:t xml:space="preserve"> </w:t>
+      </w:r>
+      <w:proofErr w:type="spellStart"/>
+      <w:r>
+        <w:rPr>
+          <w:rFonts w:asciiTheme="majorHAnsi" w:hAnsiTheme="majorHAnsi" w:cstheme="majorHAnsi"/>
+          <w:sz w:val="26"/>
+          <w:szCs w:val="26"/>
+          <w:lang w:val="en-US"/>
+        </w:rPr>
+        <w:t>dụng</w:t>
+      </w:r>
+      <w:proofErr w:type="spellEnd"/>
+      <w:r>
+        <w:rPr>
+          <w:rFonts w:asciiTheme="majorHAnsi" w:hAnsiTheme="majorHAnsi" w:cstheme="majorHAnsi"/>
+          <w:sz w:val="26"/>
+          <w:szCs w:val="26"/>
+          <w:lang w:val="en-US"/>
+        </w:rPr>
+        <w:t xml:space="preserve"> </w:t>
+      </w:r>
+      <w:proofErr w:type="spellStart"/>
+      <w:r>
+        <w:rPr>
+          <w:rFonts w:asciiTheme="majorHAnsi" w:hAnsiTheme="majorHAnsi" w:cstheme="majorHAnsi"/>
+          <w:sz w:val="26"/>
+          <w:szCs w:val="26"/>
+          <w:lang w:val="en-US"/>
+        </w:rPr>
+        <w:t>dành</w:t>
+      </w:r>
+      <w:proofErr w:type="spellEnd"/>
+      <w:r>
+        <w:rPr>
+          <w:rFonts w:asciiTheme="majorHAnsi" w:hAnsiTheme="majorHAnsi" w:cstheme="majorHAnsi"/>
+          <w:sz w:val="26"/>
+          <w:szCs w:val="26"/>
+          <w:lang w:val="en-US"/>
+        </w:rPr>
+        <w:t xml:space="preserve"> </w:t>
+      </w:r>
+      <w:proofErr w:type="spellStart"/>
+      <w:r>
+        <w:rPr>
+          <w:rFonts w:asciiTheme="majorHAnsi" w:hAnsiTheme="majorHAnsi" w:cstheme="majorHAnsi"/>
+          <w:sz w:val="26"/>
+          <w:szCs w:val="26"/>
+          <w:lang w:val="en-US"/>
+        </w:rPr>
+        <w:t>cho</w:t>
+      </w:r>
+      <w:proofErr w:type="spellEnd"/>
+      <w:r>
+        <w:rPr>
+          <w:rFonts w:asciiTheme="majorHAnsi" w:hAnsiTheme="majorHAnsi" w:cstheme="majorHAnsi"/>
+          <w:sz w:val="26"/>
+          <w:szCs w:val="26"/>
+          <w:lang w:val="en-US"/>
+        </w:rPr>
+        <w:t xml:space="preserve"> </w:t>
+      </w:r>
+      <w:proofErr w:type="spellStart"/>
+      <w:r>
+        <w:rPr>
+          <w:rFonts w:asciiTheme="majorHAnsi" w:hAnsiTheme="majorHAnsi" w:cstheme="majorHAnsi"/>
+          <w:sz w:val="26"/>
+          <w:szCs w:val="26"/>
+          <w:lang w:val="en-US"/>
+        </w:rPr>
+        <w:t>các</w:t>
+      </w:r>
+      <w:proofErr w:type="spellEnd"/>
+      <w:r>
+        <w:rPr>
+          <w:rFonts w:asciiTheme="majorHAnsi" w:hAnsiTheme="majorHAnsi" w:cstheme="majorHAnsi"/>
+          <w:sz w:val="26"/>
+          <w:szCs w:val="26"/>
+          <w:lang w:val="en-US"/>
+        </w:rPr>
+        <w:t xml:space="preserve"> </w:t>
+      </w:r>
+      <w:proofErr w:type="spellStart"/>
+      <w:r>
+        <w:rPr>
+          <w:rFonts w:asciiTheme="majorHAnsi" w:hAnsiTheme="majorHAnsi" w:cstheme="majorHAnsi"/>
+          <w:sz w:val="26"/>
+          <w:szCs w:val="26"/>
+          <w:lang w:val="en-US"/>
+        </w:rPr>
+        <w:t>bạn</w:t>
+      </w:r>
+      <w:proofErr w:type="spellEnd"/>
+      <w:r>
+        <w:rPr>
+          <w:rFonts w:asciiTheme="majorHAnsi" w:hAnsiTheme="majorHAnsi" w:cstheme="majorHAnsi"/>
+          <w:sz w:val="26"/>
+          <w:szCs w:val="26"/>
+          <w:lang w:val="en-US"/>
+        </w:rPr>
+        <w:t xml:space="preserve"> </w:t>
+      </w:r>
+      <w:proofErr w:type="spellStart"/>
+      <w:r>
+        <w:rPr>
+          <w:rFonts w:asciiTheme="majorHAnsi" w:hAnsiTheme="majorHAnsi" w:cstheme="majorHAnsi"/>
+          <w:sz w:val="26"/>
+          <w:szCs w:val="26"/>
+          <w:lang w:val="en-US"/>
+        </w:rPr>
+        <w:t>sinh</w:t>
+      </w:r>
+      <w:proofErr w:type="spellEnd"/>
+      <w:r>
+        <w:rPr>
+          <w:rFonts w:asciiTheme="majorHAnsi" w:hAnsiTheme="majorHAnsi" w:cstheme="majorHAnsi"/>
+          <w:sz w:val="26"/>
+          <w:szCs w:val="26"/>
+          <w:lang w:val="en-US"/>
+        </w:rPr>
+        <w:t xml:space="preserve"> </w:t>
+      </w:r>
+      <w:proofErr w:type="spellStart"/>
+      <w:r>
+        <w:rPr>
+          <w:rFonts w:asciiTheme="majorHAnsi" w:hAnsiTheme="majorHAnsi" w:cstheme="majorHAnsi"/>
+          <w:sz w:val="26"/>
+          <w:szCs w:val="26"/>
+          <w:lang w:val="en-US"/>
+        </w:rPr>
+        <w:t>viên</w:t>
+      </w:r>
+      <w:proofErr w:type="spellEnd"/>
+      <w:r>
+        <w:rPr>
+          <w:rFonts w:asciiTheme="majorHAnsi" w:hAnsiTheme="majorHAnsi" w:cstheme="majorHAnsi"/>
+          <w:sz w:val="26"/>
+          <w:szCs w:val="26"/>
+          <w:lang w:val="en-US"/>
+        </w:rPr>
+        <w:t xml:space="preserve"> </w:t>
+      </w:r>
+      <w:proofErr w:type="spellStart"/>
+      <w:r>
+        <w:rPr>
+          <w:rFonts w:asciiTheme="majorHAnsi" w:hAnsiTheme="majorHAnsi" w:cstheme="majorHAnsi"/>
+          <w:sz w:val="26"/>
+          <w:szCs w:val="26"/>
+          <w:lang w:val="en-US"/>
+        </w:rPr>
+        <w:t>trong</w:t>
+      </w:r>
+      <w:proofErr w:type="spellEnd"/>
+      <w:r>
+        <w:rPr>
+          <w:rFonts w:asciiTheme="majorHAnsi" w:hAnsiTheme="majorHAnsi" w:cstheme="majorHAnsi"/>
+          <w:sz w:val="26"/>
+          <w:szCs w:val="26"/>
+          <w:lang w:val="en-US"/>
+        </w:rPr>
+        <w:t xml:space="preserve"> </w:t>
+      </w:r>
+      <w:proofErr w:type="spellStart"/>
+      <w:r>
+        <w:rPr>
+          <w:rFonts w:asciiTheme="majorHAnsi" w:hAnsiTheme="majorHAnsi" w:cstheme="majorHAnsi"/>
+          <w:sz w:val="26"/>
+          <w:szCs w:val="26"/>
+          <w:lang w:val="en-US"/>
+        </w:rPr>
+        <w:t>trường</w:t>
+      </w:r>
+      <w:proofErr w:type="spellEnd"/>
+      <w:r>
+        <w:rPr>
+          <w:rFonts w:asciiTheme="majorHAnsi" w:hAnsiTheme="majorHAnsi" w:cstheme="majorHAnsi"/>
+          <w:sz w:val="26"/>
+          <w:szCs w:val="26"/>
+          <w:lang w:val="en-US"/>
+        </w:rPr>
+        <w:t xml:space="preserve"> </w:t>
+      </w:r>
+      <w:proofErr w:type="spellStart"/>
+      <w:r>
+        <w:rPr>
+          <w:rFonts w:asciiTheme="majorHAnsi" w:hAnsiTheme="majorHAnsi" w:cstheme="majorHAnsi"/>
+          <w:sz w:val="26"/>
+          <w:szCs w:val="26"/>
+          <w:lang w:val="en-US"/>
+        </w:rPr>
+        <w:t>gồm</w:t>
+      </w:r>
+      <w:proofErr w:type="spellEnd"/>
+      <w:r>
+        <w:rPr>
+          <w:rFonts w:asciiTheme="majorHAnsi" w:hAnsiTheme="majorHAnsi" w:cstheme="majorHAnsi"/>
+          <w:sz w:val="26"/>
+          <w:szCs w:val="26"/>
+          <w:lang w:val="en-US"/>
+        </w:rPr>
+        <w:t xml:space="preserve"> </w:t>
+      </w:r>
+      <w:proofErr w:type="spellStart"/>
+      <w:r>
+        <w:rPr>
+          <w:rFonts w:asciiTheme="majorHAnsi" w:hAnsiTheme="majorHAnsi" w:cstheme="majorHAnsi"/>
+          <w:sz w:val="26"/>
+          <w:szCs w:val="26"/>
+          <w:lang w:val="en-US"/>
+        </w:rPr>
+        <w:t>có</w:t>
+      </w:r>
+      <w:proofErr w:type="spellEnd"/>
+      <w:r>
+        <w:rPr>
+          <w:rFonts w:asciiTheme="majorHAnsi" w:hAnsiTheme="majorHAnsi" w:cstheme="majorHAnsi"/>
+          <w:sz w:val="26"/>
+          <w:szCs w:val="26"/>
+          <w:lang w:val="en-US"/>
+        </w:rPr>
+        <w:t xml:space="preserve"> </w:t>
+      </w:r>
+      <w:proofErr w:type="spellStart"/>
+      <w:r>
+        <w:rPr>
+          <w:rFonts w:asciiTheme="majorHAnsi" w:hAnsiTheme="majorHAnsi" w:cstheme="majorHAnsi"/>
+          <w:sz w:val="26"/>
+          <w:szCs w:val="26"/>
+          <w:lang w:val="en-US"/>
+        </w:rPr>
+        <w:t>các</w:t>
+      </w:r>
+      <w:proofErr w:type="spellEnd"/>
+      <w:r>
+        <w:rPr>
+          <w:rFonts w:asciiTheme="majorHAnsi" w:hAnsiTheme="majorHAnsi" w:cstheme="majorHAnsi"/>
+          <w:sz w:val="26"/>
+          <w:szCs w:val="26"/>
+          <w:lang w:val="en-US"/>
+        </w:rPr>
+        <w:t xml:space="preserve"> </w:t>
+      </w:r>
+      <w:proofErr w:type="spellStart"/>
+      <w:r>
+        <w:rPr>
+          <w:rFonts w:asciiTheme="majorHAnsi" w:hAnsiTheme="majorHAnsi" w:cstheme="majorHAnsi"/>
+          <w:sz w:val="26"/>
+          <w:szCs w:val="26"/>
+          <w:lang w:val="en-US"/>
+        </w:rPr>
+        <w:t>chức</w:t>
+      </w:r>
+      <w:proofErr w:type="spellEnd"/>
+      <w:r>
+        <w:rPr>
+          <w:rFonts w:asciiTheme="majorHAnsi" w:hAnsiTheme="majorHAnsi" w:cstheme="majorHAnsi"/>
+          <w:sz w:val="26"/>
+          <w:szCs w:val="26"/>
+          <w:lang w:val="en-US"/>
+        </w:rPr>
+        <w:t xml:space="preserve"> </w:t>
+      </w:r>
+      <w:proofErr w:type="spellStart"/>
+      <w:r>
+        <w:rPr>
+          <w:rFonts w:asciiTheme="majorHAnsi" w:hAnsiTheme="majorHAnsi" w:cstheme="majorHAnsi"/>
+          <w:sz w:val="26"/>
+          <w:szCs w:val="26"/>
+          <w:lang w:val="en-US"/>
+        </w:rPr>
+        <w:t>năng</w:t>
+      </w:r>
+      <w:proofErr w:type="spellEnd"/>
+      <w:r>
+        <w:rPr>
+          <w:rFonts w:asciiTheme="majorHAnsi" w:hAnsiTheme="majorHAnsi" w:cstheme="majorHAnsi"/>
+          <w:sz w:val="26"/>
+          <w:szCs w:val="26"/>
+          <w:lang w:val="en-US"/>
+        </w:rPr>
+        <w:t xml:space="preserve"> </w:t>
+      </w:r>
+      <w:proofErr w:type="spellStart"/>
       <w:proofErr w:type="gramStart"/>
       <w:r>
         <w:rPr>
@@ -1130,6 +2271,1750 @@
           <w:szCs w:val="26"/>
           <w:lang w:val="en-US"/>
         </w:rPr>
+        <w:t>sau</w:t>
+      </w:r>
+      <w:proofErr w:type="spellEnd"/>
+      <w:r>
+        <w:rPr>
+          <w:rFonts w:asciiTheme="majorHAnsi" w:hAnsiTheme="majorHAnsi" w:cstheme="majorHAnsi"/>
+          <w:sz w:val="26"/>
+          <w:szCs w:val="26"/>
+          <w:lang w:val="en-US"/>
+        </w:rPr>
+        <w:t xml:space="preserve"> :</w:t>
+      </w:r>
+      <w:proofErr w:type="gramEnd"/>
+    </w:p>
+    <w:p>
+      <w:pPr>
+        <w:rPr>
+          <w:rFonts w:asciiTheme="majorHAnsi" w:hAnsiTheme="majorHAnsi" w:cstheme="majorHAnsi"/>
+          <w:sz w:val="26"/>
+          <w:szCs w:val="26"/>
+          <w:lang w:val="en-US"/>
+        </w:rPr>
+      </w:pPr>
+      <w:r>
+        <w:rPr>
+          <w:rFonts w:asciiTheme="majorHAnsi" w:hAnsiTheme="majorHAnsi" w:cstheme="majorHAnsi"/>
+          <w:sz w:val="26"/>
+          <w:szCs w:val="26"/>
+          <w:lang w:val="en-US"/>
+        </w:rPr>
+        <w:t xml:space="preserve">+ </w:t>
+      </w:r>
+      <w:proofErr w:type="spellStart"/>
+      <w:r>
+        <w:rPr>
+          <w:rFonts w:asciiTheme="majorHAnsi" w:hAnsiTheme="majorHAnsi" w:cstheme="majorHAnsi"/>
+          <w:sz w:val="26"/>
+          <w:szCs w:val="26"/>
+          <w:lang w:val="en-US"/>
+        </w:rPr>
+        <w:t>xem</w:t>
+      </w:r>
+      <w:proofErr w:type="spellEnd"/>
+      <w:r>
+        <w:rPr>
+          <w:rFonts w:asciiTheme="majorHAnsi" w:hAnsiTheme="majorHAnsi" w:cstheme="majorHAnsi"/>
+          <w:sz w:val="26"/>
+          <w:szCs w:val="26"/>
+          <w:lang w:val="en-US"/>
+        </w:rPr>
+        <w:t xml:space="preserve"> </w:t>
+      </w:r>
+      <w:proofErr w:type="spellStart"/>
+      <w:r>
+        <w:rPr>
+          <w:rFonts w:asciiTheme="majorHAnsi" w:hAnsiTheme="majorHAnsi" w:cstheme="majorHAnsi"/>
+          <w:sz w:val="26"/>
+          <w:szCs w:val="26"/>
+          <w:lang w:val="en-US"/>
+        </w:rPr>
+        <w:t>các</w:t>
+      </w:r>
+      <w:proofErr w:type="spellEnd"/>
+      <w:r>
+        <w:rPr>
+          <w:rFonts w:asciiTheme="majorHAnsi" w:hAnsiTheme="majorHAnsi" w:cstheme="majorHAnsi"/>
+          <w:sz w:val="26"/>
+          <w:szCs w:val="26"/>
+          <w:lang w:val="en-US"/>
+        </w:rPr>
+        <w:t xml:space="preserve"> </w:t>
+      </w:r>
+      <w:proofErr w:type="spellStart"/>
+      <w:r>
+        <w:rPr>
+          <w:rFonts w:asciiTheme="majorHAnsi" w:hAnsiTheme="majorHAnsi" w:cstheme="majorHAnsi"/>
+          <w:sz w:val="26"/>
+          <w:szCs w:val="26"/>
+          <w:lang w:val="en-US"/>
+        </w:rPr>
+        <w:t>thông</w:t>
+      </w:r>
+      <w:proofErr w:type="spellEnd"/>
+      <w:r>
+        <w:rPr>
+          <w:rFonts w:asciiTheme="majorHAnsi" w:hAnsiTheme="majorHAnsi" w:cstheme="majorHAnsi"/>
+          <w:sz w:val="26"/>
+          <w:szCs w:val="26"/>
+          <w:lang w:val="en-US"/>
+        </w:rPr>
+        <w:t xml:space="preserve"> </w:t>
+      </w:r>
+      <w:proofErr w:type="spellStart"/>
+      <w:r>
+        <w:rPr>
+          <w:rFonts w:asciiTheme="majorHAnsi" w:hAnsiTheme="majorHAnsi" w:cstheme="majorHAnsi"/>
+          <w:sz w:val="26"/>
+          <w:szCs w:val="26"/>
+          <w:lang w:val="en-US"/>
+        </w:rPr>
+        <w:t>báo</w:t>
+      </w:r>
+      <w:proofErr w:type="spellEnd"/>
+      <w:r>
+        <w:rPr>
+          <w:rFonts w:asciiTheme="majorHAnsi" w:hAnsiTheme="majorHAnsi" w:cstheme="majorHAnsi"/>
+          <w:sz w:val="26"/>
+          <w:szCs w:val="26"/>
+          <w:lang w:val="en-US"/>
+        </w:rPr>
+        <w:t xml:space="preserve"> </w:t>
+      </w:r>
+      <w:proofErr w:type="spellStart"/>
+      <w:r>
+        <w:rPr>
+          <w:rFonts w:asciiTheme="majorHAnsi" w:hAnsiTheme="majorHAnsi" w:cstheme="majorHAnsi"/>
+          <w:sz w:val="26"/>
+          <w:szCs w:val="26"/>
+          <w:lang w:val="en-US"/>
+        </w:rPr>
+        <w:t>mới</w:t>
+      </w:r>
+      <w:proofErr w:type="spellEnd"/>
+      <w:r>
+        <w:rPr>
+          <w:rFonts w:asciiTheme="majorHAnsi" w:hAnsiTheme="majorHAnsi" w:cstheme="majorHAnsi"/>
+          <w:sz w:val="26"/>
+          <w:szCs w:val="26"/>
+          <w:lang w:val="en-US"/>
+        </w:rPr>
+        <w:t xml:space="preserve"> </w:t>
+      </w:r>
+      <w:proofErr w:type="spellStart"/>
+      <w:r>
+        <w:rPr>
+          <w:rFonts w:asciiTheme="majorHAnsi" w:hAnsiTheme="majorHAnsi" w:cstheme="majorHAnsi"/>
+          <w:sz w:val="26"/>
+          <w:szCs w:val="26"/>
+          <w:lang w:val="en-US"/>
+        </w:rPr>
+        <w:t>nhất</w:t>
+      </w:r>
+      <w:proofErr w:type="spellEnd"/>
+      <w:r>
+        <w:rPr>
+          <w:rFonts w:asciiTheme="majorHAnsi" w:hAnsiTheme="majorHAnsi" w:cstheme="majorHAnsi"/>
+          <w:sz w:val="26"/>
+          <w:szCs w:val="26"/>
+          <w:lang w:val="en-US"/>
+        </w:rPr>
+        <w:t xml:space="preserve"> </w:t>
+      </w:r>
+      <w:proofErr w:type="spellStart"/>
+      <w:r>
+        <w:rPr>
+          <w:rFonts w:asciiTheme="majorHAnsi" w:hAnsiTheme="majorHAnsi" w:cstheme="majorHAnsi"/>
+          <w:sz w:val="26"/>
+          <w:szCs w:val="26"/>
+          <w:lang w:val="en-US"/>
+        </w:rPr>
+        <w:t>của</w:t>
+      </w:r>
+      <w:proofErr w:type="spellEnd"/>
+      <w:r>
+        <w:rPr>
+          <w:rFonts w:asciiTheme="majorHAnsi" w:hAnsiTheme="majorHAnsi" w:cstheme="majorHAnsi"/>
+          <w:sz w:val="26"/>
+          <w:szCs w:val="26"/>
+          <w:lang w:val="en-US"/>
+        </w:rPr>
+        <w:t xml:space="preserve"> </w:t>
+      </w:r>
+      <w:proofErr w:type="spellStart"/>
+      <w:r>
+        <w:rPr>
+          <w:rFonts w:asciiTheme="majorHAnsi" w:hAnsiTheme="majorHAnsi" w:cstheme="majorHAnsi"/>
+          <w:sz w:val="26"/>
+          <w:szCs w:val="26"/>
+          <w:lang w:val="en-US"/>
+        </w:rPr>
+        <w:t>nhà</w:t>
+      </w:r>
+      <w:proofErr w:type="spellEnd"/>
+      <w:r>
+        <w:rPr>
+          <w:rFonts w:asciiTheme="majorHAnsi" w:hAnsiTheme="majorHAnsi" w:cstheme="majorHAnsi"/>
+          <w:sz w:val="26"/>
+          <w:szCs w:val="26"/>
+          <w:lang w:val="en-US"/>
+        </w:rPr>
+        <w:t xml:space="preserve"> </w:t>
+      </w:r>
+      <w:proofErr w:type="spellStart"/>
+      <w:r>
+        <w:rPr>
+          <w:rFonts w:asciiTheme="majorHAnsi" w:hAnsiTheme="majorHAnsi" w:cstheme="majorHAnsi"/>
+          <w:sz w:val="26"/>
+          <w:szCs w:val="26"/>
+          <w:lang w:val="en-US"/>
+        </w:rPr>
+        <w:t>trường</w:t>
+      </w:r>
+      <w:proofErr w:type="spellEnd"/>
+      <w:r>
+        <w:rPr>
+          <w:rFonts w:asciiTheme="majorHAnsi" w:hAnsiTheme="majorHAnsi" w:cstheme="majorHAnsi"/>
+          <w:sz w:val="26"/>
+          <w:szCs w:val="26"/>
+          <w:lang w:val="en-US"/>
+        </w:rPr>
+        <w:t xml:space="preserve"> </w:t>
+      </w:r>
+      <w:proofErr w:type="spellStart"/>
+      <w:r>
+        <w:rPr>
+          <w:rFonts w:asciiTheme="majorHAnsi" w:hAnsiTheme="majorHAnsi" w:cstheme="majorHAnsi"/>
+          <w:sz w:val="26"/>
+          <w:szCs w:val="26"/>
+          <w:lang w:val="en-US"/>
+        </w:rPr>
+        <w:t>từ</w:t>
+      </w:r>
+      <w:proofErr w:type="spellEnd"/>
+      <w:r>
+        <w:rPr>
+          <w:rFonts w:asciiTheme="majorHAnsi" w:hAnsiTheme="majorHAnsi" w:cstheme="majorHAnsi"/>
+          <w:sz w:val="26"/>
+          <w:szCs w:val="26"/>
+          <w:lang w:val="en-US"/>
+        </w:rPr>
+        <w:t xml:space="preserve"> </w:t>
+      </w:r>
+      <w:proofErr w:type="spellStart"/>
+      <w:r>
+        <w:rPr>
+          <w:rFonts w:asciiTheme="majorHAnsi" w:hAnsiTheme="majorHAnsi" w:cstheme="majorHAnsi"/>
+          <w:sz w:val="26"/>
+          <w:szCs w:val="26"/>
+          <w:lang w:val="en-US"/>
+        </w:rPr>
+        <w:t>phòng</w:t>
+      </w:r>
+      <w:proofErr w:type="spellEnd"/>
+      <w:r>
+        <w:rPr>
+          <w:rFonts w:asciiTheme="majorHAnsi" w:hAnsiTheme="majorHAnsi" w:cstheme="majorHAnsi"/>
+          <w:sz w:val="26"/>
+          <w:szCs w:val="26"/>
+          <w:lang w:val="en-US"/>
+        </w:rPr>
+        <w:t xml:space="preserve"> </w:t>
+      </w:r>
+      <w:proofErr w:type="spellStart"/>
+      <w:r>
+        <w:rPr>
+          <w:rFonts w:asciiTheme="majorHAnsi" w:hAnsiTheme="majorHAnsi" w:cstheme="majorHAnsi"/>
+          <w:sz w:val="26"/>
+          <w:szCs w:val="26"/>
+          <w:lang w:val="en-US"/>
+        </w:rPr>
+        <w:t>gió</w:t>
+      </w:r>
+      <w:proofErr w:type="spellEnd"/>
+      <w:r>
+        <w:rPr>
+          <w:rFonts w:asciiTheme="majorHAnsi" w:hAnsiTheme="majorHAnsi" w:cstheme="majorHAnsi"/>
+          <w:sz w:val="26"/>
+          <w:szCs w:val="26"/>
+          <w:lang w:val="en-US"/>
+        </w:rPr>
+        <w:t xml:space="preserve"> </w:t>
+      </w:r>
+      <w:proofErr w:type="spellStart"/>
+      <w:r>
+        <w:rPr>
+          <w:rFonts w:asciiTheme="majorHAnsi" w:hAnsiTheme="majorHAnsi" w:cstheme="majorHAnsi"/>
+          <w:sz w:val="26"/>
+          <w:szCs w:val="26"/>
+          <w:lang w:val="en-US"/>
+        </w:rPr>
+        <w:t>vụ</w:t>
+      </w:r>
+      <w:proofErr w:type="spellEnd"/>
+      <w:r>
+        <w:rPr>
+          <w:rFonts w:asciiTheme="majorHAnsi" w:hAnsiTheme="majorHAnsi" w:cstheme="majorHAnsi"/>
+          <w:sz w:val="26"/>
+          <w:szCs w:val="26"/>
+          <w:lang w:val="en-US"/>
+        </w:rPr>
+        <w:t xml:space="preserve"> </w:t>
+      </w:r>
+      <w:proofErr w:type="spellStart"/>
+      <w:r>
+        <w:rPr>
+          <w:rFonts w:asciiTheme="majorHAnsi" w:hAnsiTheme="majorHAnsi" w:cstheme="majorHAnsi"/>
+          <w:sz w:val="26"/>
+          <w:szCs w:val="26"/>
+          <w:lang w:val="en-US"/>
+        </w:rPr>
+        <w:t>và</w:t>
+      </w:r>
+      <w:proofErr w:type="spellEnd"/>
+      <w:r>
+        <w:rPr>
+          <w:rFonts w:asciiTheme="majorHAnsi" w:hAnsiTheme="majorHAnsi" w:cstheme="majorHAnsi"/>
+          <w:sz w:val="26"/>
+          <w:szCs w:val="26"/>
+          <w:lang w:val="en-US"/>
+        </w:rPr>
+        <w:t xml:space="preserve"> </w:t>
+      </w:r>
+      <w:proofErr w:type="spellStart"/>
+      <w:r>
+        <w:rPr>
+          <w:rFonts w:asciiTheme="majorHAnsi" w:hAnsiTheme="majorHAnsi" w:cstheme="majorHAnsi"/>
+          <w:sz w:val="26"/>
+          <w:szCs w:val="26"/>
+          <w:lang w:val="en-US"/>
+        </w:rPr>
+        <w:t>trung</w:t>
+      </w:r>
+      <w:proofErr w:type="spellEnd"/>
+      <w:r>
+        <w:rPr>
+          <w:rFonts w:asciiTheme="majorHAnsi" w:hAnsiTheme="majorHAnsi" w:cstheme="majorHAnsi"/>
+          <w:sz w:val="26"/>
+          <w:szCs w:val="26"/>
+          <w:lang w:val="en-US"/>
+        </w:rPr>
+        <w:t xml:space="preserve"> </w:t>
+      </w:r>
+      <w:proofErr w:type="spellStart"/>
+      <w:r>
+        <w:rPr>
+          <w:rFonts w:asciiTheme="majorHAnsi" w:hAnsiTheme="majorHAnsi" w:cstheme="majorHAnsi"/>
+          <w:sz w:val="26"/>
+          <w:szCs w:val="26"/>
+          <w:lang w:val="en-US"/>
+        </w:rPr>
+        <w:t>tâm</w:t>
+      </w:r>
+      <w:proofErr w:type="spellEnd"/>
+      <w:r>
+        <w:rPr>
+          <w:rFonts w:asciiTheme="majorHAnsi" w:hAnsiTheme="majorHAnsi" w:cstheme="majorHAnsi"/>
+          <w:sz w:val="26"/>
+          <w:szCs w:val="26"/>
+          <w:lang w:val="en-US"/>
+        </w:rPr>
+        <w:t xml:space="preserve"> </w:t>
+      </w:r>
+      <w:proofErr w:type="spellStart"/>
+      <w:r>
+        <w:rPr>
+          <w:rFonts w:asciiTheme="majorHAnsi" w:hAnsiTheme="majorHAnsi" w:cstheme="majorHAnsi"/>
+          <w:sz w:val="26"/>
+          <w:szCs w:val="26"/>
+          <w:lang w:val="en-US"/>
+        </w:rPr>
+        <w:t>khảo</w:t>
+      </w:r>
+      <w:proofErr w:type="spellEnd"/>
+      <w:r>
+        <w:rPr>
+          <w:rFonts w:asciiTheme="majorHAnsi" w:hAnsiTheme="majorHAnsi" w:cstheme="majorHAnsi"/>
+          <w:sz w:val="26"/>
+          <w:szCs w:val="26"/>
+          <w:lang w:val="en-US"/>
+        </w:rPr>
+        <w:t xml:space="preserve"> </w:t>
+      </w:r>
+      <w:proofErr w:type="spellStart"/>
+      <w:r>
+        <w:rPr>
+          <w:rFonts w:asciiTheme="majorHAnsi" w:hAnsiTheme="majorHAnsi" w:cstheme="majorHAnsi"/>
+          <w:sz w:val="26"/>
+          <w:szCs w:val="26"/>
+          <w:lang w:val="en-US"/>
+        </w:rPr>
+        <w:t>thí</w:t>
+      </w:r>
+      <w:proofErr w:type="spellEnd"/>
+    </w:p>
+    <w:p>
+      <w:pPr>
+        <w:jc w:val="center"/>
+        <w:rPr>
+          <w:rFonts w:asciiTheme="majorHAnsi" w:hAnsiTheme="majorHAnsi" w:cstheme="majorHAnsi"/>
+          <w:sz w:val="26"/>
+          <w:szCs w:val="26"/>
+          <w:lang w:val="en-US"/>
+        </w:rPr>
+      </w:pPr>
+      <w:r>
+        <w:rPr>
+          <w:noProof/>
+        </w:rPr>
+        <w:drawing>
+          <wp:inline distT="0" distB="0" distL="0" distR="0" wp14:anchorId="4C57C8B9" wp14:editId="38685DF5">
+            <wp:extent cx="2162175" cy="4447140"/>
+            <wp:effectExtent l="0" t="0" r="0" b="0"/>
+            <wp:docPr id="5" name="Picture 5"/>
+            <wp:cNvGraphicFramePr>
+              <a:graphicFrameLocks xmlns:a="http://schemas.openxmlformats.org/drawingml/2006/main" noChangeAspect="1"/>
+            </wp:cNvGraphicFramePr>
+            <a:graphic xmlns:a="http://schemas.openxmlformats.org/drawingml/2006/main">
+              <a:graphicData uri="http://schemas.openxmlformats.org/drawingml/2006/picture">
+                <pic:pic xmlns:pic="http://schemas.openxmlformats.org/drawingml/2006/picture">
+                  <pic:nvPicPr>
+                    <pic:cNvPr id="0" name="Picture 1"/>
+                    <pic:cNvPicPr>
+                      <a:picLocks noChangeAspect="1" noChangeArrowheads="1"/>
+                    </pic:cNvPicPr>
+                  </pic:nvPicPr>
+                  <pic:blipFill>
+                    <a:blip r:embed="rId10">
+                      <a:extLst>
+                        <a:ext uri="{28A0092B-C50C-407E-A947-70E740481C1C}">
+                          <a14:useLocalDpi xmlns:a14="http://schemas.microsoft.com/office/drawing/2010/main" val="0"/>
+                        </a:ext>
+                      </a:extLst>
+                    </a:blip>
+                    <a:srcRect/>
+                    <a:stretch>
+                      <a:fillRect/>
+                    </a:stretch>
+                  </pic:blipFill>
+                  <pic:spPr bwMode="auto">
+                    <a:xfrm>
+                      <a:off x="0" y="0"/>
+                      <a:ext cx="2176001" cy="4475578"/>
+                    </a:xfrm>
+                    <a:prstGeom prst="rect">
+                      <a:avLst/>
+                    </a:prstGeom>
+                    <a:noFill/>
+                    <a:ln>
+                      <a:noFill/>
+                    </a:ln>
+                  </pic:spPr>
+                </pic:pic>
+              </a:graphicData>
+            </a:graphic>
+          </wp:inline>
+        </w:drawing>
+      </w:r>
+    </w:p>
+    <w:p>
+      <w:pPr>
+        <w:rPr>
+          <w:rFonts w:asciiTheme="majorHAnsi" w:hAnsiTheme="majorHAnsi" w:cstheme="majorHAnsi"/>
+          <w:sz w:val="26"/>
+          <w:szCs w:val="26"/>
+          <w:lang w:val="en-US"/>
+        </w:rPr>
+      </w:pPr>
+      <w:r>
+        <w:rPr>
+          <w:rFonts w:asciiTheme="majorHAnsi" w:hAnsiTheme="majorHAnsi" w:cstheme="majorHAnsi"/>
+          <w:sz w:val="26"/>
+          <w:szCs w:val="26"/>
+          <w:lang w:val="en-US"/>
+        </w:rPr>
+        <w:t xml:space="preserve">+ </w:t>
+      </w:r>
+      <w:proofErr w:type="spellStart"/>
+      <w:r>
+        <w:rPr>
+          <w:rFonts w:asciiTheme="majorHAnsi" w:hAnsiTheme="majorHAnsi" w:cstheme="majorHAnsi"/>
+          <w:sz w:val="26"/>
+          <w:szCs w:val="26"/>
+          <w:lang w:val="en-US"/>
+        </w:rPr>
+        <w:t>xem</w:t>
+      </w:r>
+      <w:proofErr w:type="spellEnd"/>
+      <w:r>
+        <w:rPr>
+          <w:rFonts w:asciiTheme="majorHAnsi" w:hAnsiTheme="majorHAnsi" w:cstheme="majorHAnsi"/>
+          <w:sz w:val="26"/>
+          <w:szCs w:val="26"/>
+          <w:lang w:val="en-US"/>
+        </w:rPr>
+        <w:t xml:space="preserve"> </w:t>
+      </w:r>
+      <w:proofErr w:type="spellStart"/>
+      <w:r>
+        <w:rPr>
+          <w:rFonts w:asciiTheme="majorHAnsi" w:hAnsiTheme="majorHAnsi" w:cstheme="majorHAnsi"/>
+          <w:sz w:val="26"/>
+          <w:szCs w:val="26"/>
+          <w:lang w:val="en-US"/>
+        </w:rPr>
+        <w:t>sổ</w:t>
+      </w:r>
+      <w:proofErr w:type="spellEnd"/>
+      <w:r>
+        <w:rPr>
+          <w:rFonts w:asciiTheme="majorHAnsi" w:hAnsiTheme="majorHAnsi" w:cstheme="majorHAnsi"/>
+          <w:sz w:val="26"/>
+          <w:szCs w:val="26"/>
+          <w:lang w:val="en-US"/>
+        </w:rPr>
+        <w:t xml:space="preserve"> </w:t>
+      </w:r>
+      <w:proofErr w:type="spellStart"/>
+      <w:r>
+        <w:rPr>
+          <w:rFonts w:asciiTheme="majorHAnsi" w:hAnsiTheme="majorHAnsi" w:cstheme="majorHAnsi"/>
+          <w:sz w:val="26"/>
+          <w:szCs w:val="26"/>
+          <w:lang w:val="en-US"/>
+        </w:rPr>
+        <w:t>tay</w:t>
+      </w:r>
+      <w:proofErr w:type="spellEnd"/>
+      <w:r>
+        <w:rPr>
+          <w:rFonts w:asciiTheme="majorHAnsi" w:hAnsiTheme="majorHAnsi" w:cstheme="majorHAnsi"/>
+          <w:sz w:val="26"/>
+          <w:szCs w:val="26"/>
+          <w:lang w:val="en-US"/>
+        </w:rPr>
+        <w:t xml:space="preserve"> </w:t>
+      </w:r>
+      <w:proofErr w:type="spellStart"/>
+      <w:r>
+        <w:rPr>
+          <w:rFonts w:asciiTheme="majorHAnsi" w:hAnsiTheme="majorHAnsi" w:cstheme="majorHAnsi"/>
+          <w:sz w:val="26"/>
+          <w:szCs w:val="26"/>
+          <w:lang w:val="en-US"/>
+        </w:rPr>
+        <w:t>sinh</w:t>
+      </w:r>
+      <w:proofErr w:type="spellEnd"/>
+      <w:r>
+        <w:rPr>
+          <w:rFonts w:asciiTheme="majorHAnsi" w:hAnsiTheme="majorHAnsi" w:cstheme="majorHAnsi"/>
+          <w:sz w:val="26"/>
+          <w:szCs w:val="26"/>
+          <w:lang w:val="en-US"/>
+        </w:rPr>
+        <w:t xml:space="preserve"> </w:t>
+      </w:r>
+      <w:proofErr w:type="spellStart"/>
+      <w:r>
+        <w:rPr>
+          <w:rFonts w:asciiTheme="majorHAnsi" w:hAnsiTheme="majorHAnsi" w:cstheme="majorHAnsi"/>
+          <w:sz w:val="26"/>
+          <w:szCs w:val="26"/>
+          <w:lang w:val="en-US"/>
+        </w:rPr>
+        <w:t>viên</w:t>
+      </w:r>
+      <w:proofErr w:type="spellEnd"/>
+      <w:r>
+        <w:rPr>
+          <w:rFonts w:asciiTheme="majorHAnsi" w:hAnsiTheme="majorHAnsi" w:cstheme="majorHAnsi"/>
+          <w:sz w:val="26"/>
+          <w:szCs w:val="26"/>
+          <w:lang w:val="en-US"/>
+        </w:rPr>
+        <w:t xml:space="preserve"> </w:t>
+      </w:r>
+      <w:proofErr w:type="spellStart"/>
+      <w:r>
+        <w:rPr>
+          <w:rFonts w:asciiTheme="majorHAnsi" w:hAnsiTheme="majorHAnsi" w:cstheme="majorHAnsi"/>
+          <w:sz w:val="26"/>
+          <w:szCs w:val="26"/>
+          <w:lang w:val="en-US"/>
+        </w:rPr>
+        <w:t>theo</w:t>
+      </w:r>
+      <w:proofErr w:type="spellEnd"/>
+      <w:r>
+        <w:rPr>
+          <w:rFonts w:asciiTheme="majorHAnsi" w:hAnsiTheme="majorHAnsi" w:cstheme="majorHAnsi"/>
+          <w:sz w:val="26"/>
+          <w:szCs w:val="26"/>
+          <w:lang w:val="en-US"/>
+        </w:rPr>
+        <w:t xml:space="preserve"> </w:t>
+      </w:r>
+      <w:proofErr w:type="spellStart"/>
+      <w:r>
+        <w:rPr>
+          <w:rFonts w:asciiTheme="majorHAnsi" w:hAnsiTheme="majorHAnsi" w:cstheme="majorHAnsi"/>
+          <w:sz w:val="26"/>
+          <w:szCs w:val="26"/>
+          <w:lang w:val="en-US"/>
+        </w:rPr>
+        <w:t>từng</w:t>
+      </w:r>
+      <w:proofErr w:type="spellEnd"/>
+      <w:r>
+        <w:rPr>
+          <w:rFonts w:asciiTheme="majorHAnsi" w:hAnsiTheme="majorHAnsi" w:cstheme="majorHAnsi"/>
+          <w:sz w:val="26"/>
+          <w:szCs w:val="26"/>
+          <w:lang w:val="en-US"/>
+        </w:rPr>
+        <w:t xml:space="preserve"> khoa</w:t>
+      </w:r>
+    </w:p>
+    <w:p>
+      <w:pPr>
+        <w:jc w:val="center"/>
+        <w:rPr>
+          <w:rFonts w:asciiTheme="majorHAnsi" w:hAnsiTheme="majorHAnsi" w:cstheme="majorHAnsi"/>
+          <w:sz w:val="26"/>
+          <w:szCs w:val="26"/>
+          <w:lang w:val="en-US"/>
+        </w:rPr>
+      </w:pPr>
+      <w:r>
+        <w:rPr>
+          <w:noProof/>
+        </w:rPr>
+        <w:lastRenderedPageBreak/>
+        <w:drawing>
+          <wp:inline distT="0" distB="0" distL="0" distR="0" wp14:anchorId="73FAB579" wp14:editId="0A61DF88">
+            <wp:extent cx="2114550" cy="4349185"/>
+            <wp:effectExtent l="0" t="0" r="0" b="0"/>
+            <wp:docPr id="8" name="Picture 8"/>
+            <wp:cNvGraphicFramePr>
+              <a:graphicFrameLocks xmlns:a="http://schemas.openxmlformats.org/drawingml/2006/main" noChangeAspect="1"/>
+            </wp:cNvGraphicFramePr>
+            <a:graphic xmlns:a="http://schemas.openxmlformats.org/drawingml/2006/main">
+              <a:graphicData uri="http://schemas.openxmlformats.org/drawingml/2006/picture">
+                <pic:pic xmlns:pic="http://schemas.openxmlformats.org/drawingml/2006/picture">
+                  <pic:nvPicPr>
+                    <pic:cNvPr id="0" name="Picture 7"/>
+                    <pic:cNvPicPr>
+                      <a:picLocks noChangeAspect="1" noChangeArrowheads="1"/>
+                    </pic:cNvPicPr>
+                  </pic:nvPicPr>
+                  <pic:blipFill>
+                    <a:blip r:embed="rId11">
+                      <a:extLst>
+                        <a:ext uri="{28A0092B-C50C-407E-A947-70E740481C1C}">
+                          <a14:useLocalDpi xmlns:a14="http://schemas.microsoft.com/office/drawing/2010/main" val="0"/>
+                        </a:ext>
+                      </a:extLst>
+                    </a:blip>
+                    <a:srcRect/>
+                    <a:stretch>
+                      <a:fillRect/>
+                    </a:stretch>
+                  </pic:blipFill>
+                  <pic:spPr bwMode="auto">
+                    <a:xfrm>
+                      <a:off x="0" y="0"/>
+                      <a:ext cx="2133316" cy="4387784"/>
+                    </a:xfrm>
+                    <a:prstGeom prst="rect">
+                      <a:avLst/>
+                    </a:prstGeom>
+                    <a:noFill/>
+                    <a:ln>
+                      <a:noFill/>
+                    </a:ln>
+                  </pic:spPr>
+                </pic:pic>
+              </a:graphicData>
+            </a:graphic>
+          </wp:inline>
+        </w:drawing>
+      </w:r>
+    </w:p>
+    <w:p>
+      <w:pPr>
+        <w:rPr>
+          <w:rFonts w:asciiTheme="majorHAnsi" w:hAnsiTheme="majorHAnsi" w:cstheme="majorHAnsi"/>
+          <w:sz w:val="26"/>
+          <w:szCs w:val="26"/>
+          <w:lang w:val="en-US"/>
+        </w:rPr>
+      </w:pPr>
+      <w:r>
+        <w:rPr>
+          <w:rFonts w:asciiTheme="majorHAnsi" w:hAnsiTheme="majorHAnsi" w:cstheme="majorHAnsi"/>
+          <w:sz w:val="26"/>
+          <w:szCs w:val="26"/>
+          <w:lang w:val="en-US"/>
+        </w:rPr>
+        <w:t xml:space="preserve">+ </w:t>
+      </w:r>
+      <w:proofErr w:type="spellStart"/>
+      <w:r>
+        <w:rPr>
+          <w:rFonts w:asciiTheme="majorHAnsi" w:hAnsiTheme="majorHAnsi" w:cstheme="majorHAnsi"/>
+          <w:sz w:val="26"/>
+          <w:szCs w:val="26"/>
+          <w:lang w:val="en-US"/>
+        </w:rPr>
+        <w:t>xem</w:t>
+      </w:r>
+      <w:proofErr w:type="spellEnd"/>
+      <w:r>
+        <w:rPr>
+          <w:rFonts w:asciiTheme="majorHAnsi" w:hAnsiTheme="majorHAnsi" w:cstheme="majorHAnsi"/>
+          <w:sz w:val="26"/>
+          <w:szCs w:val="26"/>
+          <w:lang w:val="en-US"/>
+        </w:rPr>
+        <w:t xml:space="preserve"> </w:t>
+      </w:r>
+      <w:proofErr w:type="spellStart"/>
+      <w:r>
+        <w:rPr>
+          <w:rFonts w:asciiTheme="majorHAnsi" w:hAnsiTheme="majorHAnsi" w:cstheme="majorHAnsi"/>
+          <w:sz w:val="26"/>
+          <w:szCs w:val="26"/>
+          <w:lang w:val="en-US"/>
+        </w:rPr>
+        <w:t>các</w:t>
+      </w:r>
+      <w:proofErr w:type="spellEnd"/>
+      <w:r>
+        <w:rPr>
+          <w:rFonts w:asciiTheme="majorHAnsi" w:hAnsiTheme="majorHAnsi" w:cstheme="majorHAnsi"/>
+          <w:sz w:val="26"/>
+          <w:szCs w:val="26"/>
+          <w:lang w:val="en-US"/>
+        </w:rPr>
+        <w:t xml:space="preserve"> </w:t>
+      </w:r>
+      <w:proofErr w:type="spellStart"/>
+      <w:r>
+        <w:rPr>
+          <w:rFonts w:asciiTheme="majorHAnsi" w:hAnsiTheme="majorHAnsi" w:cstheme="majorHAnsi"/>
+          <w:sz w:val="26"/>
+          <w:szCs w:val="26"/>
+          <w:lang w:val="en-US"/>
+        </w:rPr>
+        <w:t>tuyến</w:t>
+      </w:r>
+      <w:proofErr w:type="spellEnd"/>
+      <w:r>
+        <w:rPr>
+          <w:rFonts w:asciiTheme="majorHAnsi" w:hAnsiTheme="majorHAnsi" w:cstheme="majorHAnsi"/>
+          <w:sz w:val="26"/>
+          <w:szCs w:val="26"/>
+          <w:lang w:val="en-US"/>
+        </w:rPr>
+        <w:t xml:space="preserve"> bus </w:t>
+      </w:r>
+      <w:proofErr w:type="spellStart"/>
+      <w:r>
+        <w:rPr>
+          <w:rFonts w:asciiTheme="majorHAnsi" w:hAnsiTheme="majorHAnsi" w:cstheme="majorHAnsi"/>
+          <w:sz w:val="26"/>
+          <w:szCs w:val="26"/>
+          <w:lang w:val="en-US"/>
+        </w:rPr>
+        <w:t>đi</w:t>
+      </w:r>
+      <w:proofErr w:type="spellEnd"/>
+      <w:r>
+        <w:rPr>
+          <w:rFonts w:asciiTheme="majorHAnsi" w:hAnsiTheme="majorHAnsi" w:cstheme="majorHAnsi"/>
+          <w:sz w:val="26"/>
+          <w:szCs w:val="26"/>
+          <w:lang w:val="en-US"/>
+        </w:rPr>
+        <w:t xml:space="preserve"> qua </w:t>
+      </w:r>
+      <w:proofErr w:type="spellStart"/>
+      <w:r>
+        <w:rPr>
+          <w:rFonts w:asciiTheme="majorHAnsi" w:hAnsiTheme="majorHAnsi" w:cstheme="majorHAnsi"/>
+          <w:sz w:val="26"/>
+          <w:szCs w:val="26"/>
+          <w:lang w:val="en-US"/>
+        </w:rPr>
+        <w:t>nhà</w:t>
+      </w:r>
+      <w:proofErr w:type="spellEnd"/>
+      <w:r>
+        <w:rPr>
+          <w:rFonts w:asciiTheme="majorHAnsi" w:hAnsiTheme="majorHAnsi" w:cstheme="majorHAnsi"/>
+          <w:sz w:val="26"/>
+          <w:szCs w:val="26"/>
+          <w:lang w:val="en-US"/>
+        </w:rPr>
+        <w:t xml:space="preserve"> </w:t>
+      </w:r>
+      <w:proofErr w:type="spellStart"/>
+      <w:r>
+        <w:rPr>
+          <w:rFonts w:asciiTheme="majorHAnsi" w:hAnsiTheme="majorHAnsi" w:cstheme="majorHAnsi"/>
+          <w:sz w:val="26"/>
+          <w:szCs w:val="26"/>
+          <w:lang w:val="en-US"/>
+        </w:rPr>
+        <w:t>trường</w:t>
+      </w:r>
+      <w:proofErr w:type="spellEnd"/>
+    </w:p>
+    <w:p>
+      <w:pPr>
+        <w:jc w:val="center"/>
+        <w:rPr>
+          <w:rFonts w:asciiTheme="majorHAnsi" w:hAnsiTheme="majorHAnsi" w:cstheme="majorHAnsi"/>
+          <w:sz w:val="26"/>
+          <w:szCs w:val="26"/>
+          <w:lang w:val="en-US"/>
+        </w:rPr>
+      </w:pPr>
+      <w:r>
+        <w:rPr>
+          <w:noProof/>
+        </w:rPr>
+        <w:drawing>
+          <wp:inline distT="0" distB="0" distL="0" distR="0" wp14:anchorId="351DD893" wp14:editId="79FB40AB">
+            <wp:extent cx="2297779" cy="3943350"/>
+            <wp:effectExtent l="0" t="0" r="7620" b="0"/>
+            <wp:docPr id="6" name="Picture 6"/>
+            <wp:cNvGraphicFramePr>
+              <a:graphicFrameLocks xmlns:a="http://schemas.openxmlformats.org/drawingml/2006/main" noChangeAspect="1"/>
+            </wp:cNvGraphicFramePr>
+            <a:graphic xmlns:a="http://schemas.openxmlformats.org/drawingml/2006/main">
+              <a:graphicData uri="http://schemas.openxmlformats.org/drawingml/2006/picture">
+                <pic:pic xmlns:pic="http://schemas.openxmlformats.org/drawingml/2006/picture">
+                  <pic:nvPicPr>
+                    <pic:cNvPr id="0" name="Picture 3"/>
+                    <pic:cNvPicPr>
+                      <a:picLocks noChangeAspect="1" noChangeArrowheads="1"/>
+                    </pic:cNvPicPr>
+                  </pic:nvPicPr>
+                  <pic:blipFill>
+                    <a:blip r:embed="rId12">
+                      <a:extLst>
+                        <a:ext uri="{28A0092B-C50C-407E-A947-70E740481C1C}">
+                          <a14:useLocalDpi xmlns:a14="http://schemas.microsoft.com/office/drawing/2010/main" val="0"/>
+                        </a:ext>
+                      </a:extLst>
+                    </a:blip>
+                    <a:srcRect/>
+                    <a:stretch>
+                      <a:fillRect/>
+                    </a:stretch>
+                  </pic:blipFill>
+                  <pic:spPr bwMode="auto">
+                    <a:xfrm>
+                      <a:off x="0" y="0"/>
+                      <a:ext cx="2299700" cy="3946647"/>
+                    </a:xfrm>
+                    <a:prstGeom prst="rect">
+                      <a:avLst/>
+                    </a:prstGeom>
+                    <a:noFill/>
+                    <a:ln>
+                      <a:noFill/>
+                    </a:ln>
+                  </pic:spPr>
+                </pic:pic>
+              </a:graphicData>
+            </a:graphic>
+          </wp:inline>
+        </w:drawing>
+      </w:r>
+    </w:p>
+    <w:p>
+      <w:pPr>
+        <w:rPr>
+          <w:rFonts w:asciiTheme="majorHAnsi" w:hAnsiTheme="majorHAnsi" w:cstheme="majorHAnsi"/>
+          <w:sz w:val="26"/>
+          <w:szCs w:val="26"/>
+          <w:lang w:val="en-US"/>
+        </w:rPr>
+      </w:pPr>
+      <w:r>
+        <w:rPr>
+          <w:rFonts w:asciiTheme="majorHAnsi" w:hAnsiTheme="majorHAnsi" w:cstheme="majorHAnsi"/>
+          <w:sz w:val="26"/>
+          <w:szCs w:val="26"/>
+          <w:lang w:val="en-US"/>
+        </w:rPr>
+        <w:lastRenderedPageBreak/>
+        <w:t xml:space="preserve">+ </w:t>
+      </w:r>
+      <w:proofErr w:type="spellStart"/>
+      <w:r>
+        <w:rPr>
+          <w:rFonts w:asciiTheme="majorHAnsi" w:hAnsiTheme="majorHAnsi" w:cstheme="majorHAnsi"/>
+          <w:sz w:val="26"/>
+          <w:szCs w:val="26"/>
+          <w:lang w:val="en-US"/>
+        </w:rPr>
+        <w:t>chỉ</w:t>
+      </w:r>
+      <w:proofErr w:type="spellEnd"/>
+      <w:r>
+        <w:rPr>
+          <w:rFonts w:asciiTheme="majorHAnsi" w:hAnsiTheme="majorHAnsi" w:cstheme="majorHAnsi"/>
+          <w:sz w:val="26"/>
+          <w:szCs w:val="26"/>
+          <w:lang w:val="en-US"/>
+        </w:rPr>
+        <w:t xml:space="preserve"> </w:t>
+      </w:r>
+      <w:proofErr w:type="spellStart"/>
+      <w:r>
+        <w:rPr>
+          <w:rFonts w:asciiTheme="majorHAnsi" w:hAnsiTheme="majorHAnsi" w:cstheme="majorHAnsi"/>
+          <w:sz w:val="26"/>
+          <w:szCs w:val="26"/>
+          <w:lang w:val="en-US"/>
+        </w:rPr>
+        <w:t>đường</w:t>
+      </w:r>
+      <w:proofErr w:type="spellEnd"/>
+      <w:r>
+        <w:rPr>
+          <w:rFonts w:asciiTheme="majorHAnsi" w:hAnsiTheme="majorHAnsi" w:cstheme="majorHAnsi"/>
+          <w:sz w:val="26"/>
+          <w:szCs w:val="26"/>
+          <w:lang w:val="en-US"/>
+        </w:rPr>
+        <w:t xml:space="preserve"> </w:t>
+      </w:r>
+      <w:proofErr w:type="spellStart"/>
+      <w:r>
+        <w:rPr>
+          <w:rFonts w:asciiTheme="majorHAnsi" w:hAnsiTheme="majorHAnsi" w:cstheme="majorHAnsi"/>
+          <w:sz w:val="26"/>
+          <w:szCs w:val="26"/>
+          <w:lang w:val="en-US"/>
+        </w:rPr>
+        <w:t>hướng</w:t>
+      </w:r>
+      <w:proofErr w:type="spellEnd"/>
+      <w:r>
+        <w:rPr>
+          <w:rFonts w:asciiTheme="majorHAnsi" w:hAnsiTheme="majorHAnsi" w:cstheme="majorHAnsi"/>
+          <w:sz w:val="26"/>
+          <w:szCs w:val="26"/>
+          <w:lang w:val="en-US"/>
+        </w:rPr>
+        <w:t xml:space="preserve"> </w:t>
+      </w:r>
+      <w:proofErr w:type="spellStart"/>
+      <w:r>
+        <w:rPr>
+          <w:rFonts w:asciiTheme="majorHAnsi" w:hAnsiTheme="majorHAnsi" w:cstheme="majorHAnsi"/>
+          <w:sz w:val="26"/>
+          <w:szCs w:val="26"/>
+          <w:lang w:val="en-US"/>
+        </w:rPr>
+        <w:t>dẫn</w:t>
+      </w:r>
+      <w:proofErr w:type="spellEnd"/>
+      <w:r>
+        <w:rPr>
+          <w:rFonts w:asciiTheme="majorHAnsi" w:hAnsiTheme="majorHAnsi" w:cstheme="majorHAnsi"/>
+          <w:sz w:val="26"/>
+          <w:szCs w:val="26"/>
+          <w:lang w:val="en-US"/>
+        </w:rPr>
+        <w:t xml:space="preserve"> </w:t>
+      </w:r>
+      <w:proofErr w:type="spellStart"/>
+      <w:r>
+        <w:rPr>
+          <w:rFonts w:asciiTheme="majorHAnsi" w:hAnsiTheme="majorHAnsi" w:cstheme="majorHAnsi"/>
+          <w:sz w:val="26"/>
+          <w:szCs w:val="26"/>
+          <w:lang w:val="en-US"/>
+        </w:rPr>
+        <w:t>đi</w:t>
+      </w:r>
+      <w:proofErr w:type="spellEnd"/>
+      <w:r>
+        <w:rPr>
+          <w:rFonts w:asciiTheme="majorHAnsi" w:hAnsiTheme="majorHAnsi" w:cstheme="majorHAnsi"/>
+          <w:sz w:val="26"/>
+          <w:szCs w:val="26"/>
+          <w:lang w:val="en-US"/>
+        </w:rPr>
+        <w:t xml:space="preserve"> bus </w:t>
+      </w:r>
+      <w:proofErr w:type="spellStart"/>
+      <w:r>
+        <w:rPr>
+          <w:rFonts w:asciiTheme="majorHAnsi" w:hAnsiTheme="majorHAnsi" w:cstheme="majorHAnsi"/>
+          <w:sz w:val="26"/>
+          <w:szCs w:val="26"/>
+          <w:lang w:val="en-US"/>
+        </w:rPr>
+        <w:t>từ</w:t>
+      </w:r>
+      <w:proofErr w:type="spellEnd"/>
+      <w:r>
+        <w:rPr>
+          <w:rFonts w:asciiTheme="majorHAnsi" w:hAnsiTheme="majorHAnsi" w:cstheme="majorHAnsi"/>
+          <w:sz w:val="26"/>
+          <w:szCs w:val="26"/>
+          <w:lang w:val="en-US"/>
+        </w:rPr>
+        <w:t xml:space="preserve"> 1 </w:t>
+      </w:r>
+      <w:proofErr w:type="spellStart"/>
+      <w:r>
+        <w:rPr>
+          <w:rFonts w:asciiTheme="majorHAnsi" w:hAnsiTheme="majorHAnsi" w:cstheme="majorHAnsi"/>
+          <w:sz w:val="26"/>
+          <w:szCs w:val="26"/>
+          <w:lang w:val="en-US"/>
+        </w:rPr>
+        <w:t>điểm</w:t>
+      </w:r>
+      <w:proofErr w:type="spellEnd"/>
+      <w:r>
+        <w:rPr>
+          <w:rFonts w:asciiTheme="majorHAnsi" w:hAnsiTheme="majorHAnsi" w:cstheme="majorHAnsi"/>
+          <w:sz w:val="26"/>
+          <w:szCs w:val="26"/>
+          <w:lang w:val="en-US"/>
+        </w:rPr>
+        <w:t xml:space="preserve"> </w:t>
+      </w:r>
+      <w:proofErr w:type="spellStart"/>
+      <w:r>
+        <w:rPr>
+          <w:rFonts w:asciiTheme="majorHAnsi" w:hAnsiTheme="majorHAnsi" w:cstheme="majorHAnsi"/>
+          <w:sz w:val="26"/>
+          <w:szCs w:val="26"/>
+          <w:lang w:val="en-US"/>
+        </w:rPr>
+        <w:t>tới</w:t>
+      </w:r>
+      <w:proofErr w:type="spellEnd"/>
+      <w:r>
+        <w:rPr>
+          <w:rFonts w:asciiTheme="majorHAnsi" w:hAnsiTheme="majorHAnsi" w:cstheme="majorHAnsi"/>
+          <w:sz w:val="26"/>
+          <w:szCs w:val="26"/>
+          <w:lang w:val="en-US"/>
+        </w:rPr>
+        <w:t xml:space="preserve"> 1 </w:t>
+      </w:r>
+      <w:proofErr w:type="spellStart"/>
+      <w:r>
+        <w:rPr>
+          <w:rFonts w:asciiTheme="majorHAnsi" w:hAnsiTheme="majorHAnsi" w:cstheme="majorHAnsi"/>
+          <w:sz w:val="26"/>
+          <w:szCs w:val="26"/>
+          <w:lang w:val="en-US"/>
+        </w:rPr>
+        <w:t>điểm</w:t>
+      </w:r>
+      <w:proofErr w:type="spellEnd"/>
+    </w:p>
+    <w:p>
+      <w:pPr>
+        <w:jc w:val="center"/>
+        <w:rPr>
+          <w:rFonts w:asciiTheme="majorHAnsi" w:hAnsiTheme="majorHAnsi" w:cstheme="majorHAnsi"/>
+          <w:sz w:val="26"/>
+          <w:szCs w:val="26"/>
+          <w:lang w:val="en-US"/>
+        </w:rPr>
+      </w:pPr>
+      <w:r>
+        <w:rPr>
+          <w:noProof/>
+        </w:rPr>
+        <w:drawing>
+          <wp:inline distT="0" distB="0" distL="0" distR="0" wp14:anchorId="2EF0E9F2" wp14:editId="0A3BA8A5">
+            <wp:extent cx="2061311" cy="4238625"/>
+            <wp:effectExtent l="0" t="0" r="0" b="0"/>
+            <wp:docPr id="9" name="Picture 9"/>
+            <wp:cNvGraphicFramePr>
+              <a:graphicFrameLocks xmlns:a="http://schemas.openxmlformats.org/drawingml/2006/main" noChangeAspect="1"/>
+            </wp:cNvGraphicFramePr>
+            <a:graphic xmlns:a="http://schemas.openxmlformats.org/drawingml/2006/main">
+              <a:graphicData uri="http://schemas.openxmlformats.org/drawingml/2006/picture">
+                <pic:pic xmlns:pic="http://schemas.openxmlformats.org/drawingml/2006/picture">
+                  <pic:nvPicPr>
+                    <pic:cNvPr id="0" name="Picture 9"/>
+                    <pic:cNvPicPr>
+                      <a:picLocks noChangeAspect="1" noChangeArrowheads="1"/>
+                    </pic:cNvPicPr>
+                  </pic:nvPicPr>
+                  <pic:blipFill>
+                    <a:blip r:embed="rId13" cstate="print">
+                      <a:extLst>
+                        <a:ext uri="{28A0092B-C50C-407E-A947-70E740481C1C}">
+                          <a14:useLocalDpi xmlns:a14="http://schemas.microsoft.com/office/drawing/2010/main" val="0"/>
+                        </a:ext>
+                      </a:extLst>
+                    </a:blip>
+                    <a:srcRect/>
+                    <a:stretch>
+                      <a:fillRect/>
+                    </a:stretch>
+                  </pic:blipFill>
+                  <pic:spPr bwMode="auto">
+                    <a:xfrm>
+                      <a:off x="0" y="0"/>
+                      <a:ext cx="2066020" cy="4248308"/>
+                    </a:xfrm>
+                    <a:prstGeom prst="rect">
+                      <a:avLst/>
+                    </a:prstGeom>
+                    <a:noFill/>
+                    <a:ln>
+                      <a:noFill/>
+                    </a:ln>
+                  </pic:spPr>
+                </pic:pic>
+              </a:graphicData>
+            </a:graphic>
+          </wp:inline>
+        </w:drawing>
+      </w:r>
+    </w:p>
+    <w:p>
+      <w:pPr>
+        <w:rPr>
+          <w:rFonts w:asciiTheme="majorHAnsi" w:hAnsiTheme="majorHAnsi" w:cstheme="majorHAnsi"/>
+          <w:sz w:val="26"/>
+          <w:szCs w:val="26"/>
+          <w:lang w:val="en-US"/>
+        </w:rPr>
+      </w:pPr>
+      <w:r>
+        <w:rPr>
+          <w:rFonts w:asciiTheme="majorHAnsi" w:hAnsiTheme="majorHAnsi" w:cstheme="majorHAnsi"/>
+          <w:sz w:val="26"/>
+          <w:szCs w:val="26"/>
+          <w:lang w:val="en-US"/>
+        </w:rPr>
+        <w:t xml:space="preserve">+ </w:t>
+      </w:r>
+      <w:proofErr w:type="spellStart"/>
+      <w:r>
+        <w:rPr>
+          <w:rFonts w:asciiTheme="majorHAnsi" w:hAnsiTheme="majorHAnsi" w:cstheme="majorHAnsi"/>
+          <w:sz w:val="26"/>
+          <w:szCs w:val="26"/>
+          <w:lang w:val="en-US"/>
+        </w:rPr>
+        <w:t>xem</w:t>
+      </w:r>
+      <w:proofErr w:type="spellEnd"/>
+      <w:r>
+        <w:rPr>
+          <w:rFonts w:asciiTheme="majorHAnsi" w:hAnsiTheme="majorHAnsi" w:cstheme="majorHAnsi"/>
+          <w:sz w:val="26"/>
+          <w:szCs w:val="26"/>
+          <w:lang w:val="en-US"/>
+        </w:rPr>
+        <w:t xml:space="preserve"> </w:t>
+      </w:r>
+      <w:proofErr w:type="spellStart"/>
+      <w:r>
+        <w:rPr>
+          <w:rFonts w:asciiTheme="majorHAnsi" w:hAnsiTheme="majorHAnsi" w:cstheme="majorHAnsi"/>
+          <w:sz w:val="26"/>
+          <w:szCs w:val="26"/>
+          <w:lang w:val="en-US"/>
+        </w:rPr>
+        <w:t>lịch</w:t>
+      </w:r>
+      <w:proofErr w:type="spellEnd"/>
+      <w:r>
+        <w:rPr>
+          <w:rFonts w:asciiTheme="majorHAnsi" w:hAnsiTheme="majorHAnsi" w:cstheme="majorHAnsi"/>
+          <w:sz w:val="26"/>
+          <w:szCs w:val="26"/>
+          <w:lang w:val="en-US"/>
+        </w:rPr>
+        <w:t xml:space="preserve"> </w:t>
+      </w:r>
+      <w:proofErr w:type="spellStart"/>
+      <w:r>
+        <w:rPr>
+          <w:rFonts w:asciiTheme="majorHAnsi" w:hAnsiTheme="majorHAnsi" w:cstheme="majorHAnsi"/>
+          <w:sz w:val="26"/>
+          <w:szCs w:val="26"/>
+          <w:lang w:val="en-US"/>
+        </w:rPr>
+        <w:t>thi</w:t>
+      </w:r>
+      <w:proofErr w:type="spellEnd"/>
+      <w:r>
+        <w:rPr>
+          <w:rFonts w:asciiTheme="majorHAnsi" w:hAnsiTheme="majorHAnsi" w:cstheme="majorHAnsi"/>
+          <w:sz w:val="26"/>
+          <w:szCs w:val="26"/>
+          <w:lang w:val="en-US"/>
+        </w:rPr>
+        <w:t xml:space="preserve"> </w:t>
+      </w:r>
+      <w:proofErr w:type="spellStart"/>
+      <w:r>
+        <w:rPr>
+          <w:rFonts w:asciiTheme="majorHAnsi" w:hAnsiTheme="majorHAnsi" w:cstheme="majorHAnsi"/>
+          <w:sz w:val="26"/>
+          <w:szCs w:val="26"/>
+          <w:lang w:val="en-US"/>
+        </w:rPr>
+        <w:t>của</w:t>
+      </w:r>
+      <w:proofErr w:type="spellEnd"/>
+      <w:r>
+        <w:rPr>
+          <w:rFonts w:asciiTheme="majorHAnsi" w:hAnsiTheme="majorHAnsi" w:cstheme="majorHAnsi"/>
+          <w:sz w:val="26"/>
+          <w:szCs w:val="26"/>
+          <w:lang w:val="en-US"/>
+        </w:rPr>
+        <w:t xml:space="preserve"> 1sinh </w:t>
+      </w:r>
+      <w:proofErr w:type="spellStart"/>
+      <w:r>
+        <w:rPr>
+          <w:rFonts w:asciiTheme="majorHAnsi" w:hAnsiTheme="majorHAnsi" w:cstheme="majorHAnsi"/>
+          <w:sz w:val="26"/>
+          <w:szCs w:val="26"/>
+          <w:lang w:val="en-US"/>
+        </w:rPr>
+        <w:t>viên</w:t>
+      </w:r>
+      <w:proofErr w:type="spellEnd"/>
+    </w:p>
+    <w:p>
+      <w:pPr>
+        <w:jc w:val="center"/>
+        <w:rPr>
+          <w:rFonts w:asciiTheme="majorHAnsi" w:hAnsiTheme="majorHAnsi" w:cstheme="majorHAnsi"/>
+          <w:sz w:val="26"/>
+          <w:szCs w:val="26"/>
+          <w:lang w:val="en-US"/>
+        </w:rPr>
+      </w:pPr>
+      <w:r>
+        <w:rPr>
+          <w:noProof/>
+        </w:rPr>
+        <w:drawing>
+          <wp:inline distT="0" distB="0" distL="0" distR="0" wp14:anchorId="54F44D82" wp14:editId="7C195262">
+            <wp:extent cx="2049482" cy="3724275"/>
+            <wp:effectExtent l="0" t="0" r="8255" b="0"/>
+            <wp:docPr id="7" name="Picture 7"/>
+            <wp:cNvGraphicFramePr>
+              <a:graphicFrameLocks xmlns:a="http://schemas.openxmlformats.org/drawingml/2006/main" noChangeAspect="1"/>
+            </wp:cNvGraphicFramePr>
+            <a:graphic xmlns:a="http://schemas.openxmlformats.org/drawingml/2006/main">
+              <a:graphicData uri="http://schemas.openxmlformats.org/drawingml/2006/picture">
+                <pic:pic xmlns:pic="http://schemas.openxmlformats.org/drawingml/2006/picture">
+                  <pic:nvPicPr>
+                    <pic:cNvPr id="0" name="Picture 5"/>
+                    <pic:cNvPicPr>
+                      <a:picLocks noChangeAspect="1" noChangeArrowheads="1"/>
+                    </pic:cNvPicPr>
+                  </pic:nvPicPr>
+                  <pic:blipFill>
+                    <a:blip r:embed="rId14">
+                      <a:extLst>
+                        <a:ext uri="{28A0092B-C50C-407E-A947-70E740481C1C}">
+                          <a14:useLocalDpi xmlns:a14="http://schemas.microsoft.com/office/drawing/2010/main" val="0"/>
+                        </a:ext>
+                      </a:extLst>
+                    </a:blip>
+                    <a:srcRect/>
+                    <a:stretch>
+                      <a:fillRect/>
+                    </a:stretch>
+                  </pic:blipFill>
+                  <pic:spPr bwMode="auto">
+                    <a:xfrm>
+                      <a:off x="0" y="0"/>
+                      <a:ext cx="2063431" cy="3749623"/>
+                    </a:xfrm>
+                    <a:prstGeom prst="rect">
+                      <a:avLst/>
+                    </a:prstGeom>
+                    <a:noFill/>
+                    <a:ln>
+                      <a:noFill/>
+                    </a:ln>
+                  </pic:spPr>
+                </pic:pic>
+              </a:graphicData>
+            </a:graphic>
+          </wp:inline>
+        </w:drawing>
+      </w:r>
+    </w:p>
+    <w:p>
+      <w:pPr>
+        <w:rPr>
+          <w:rFonts w:asciiTheme="majorHAnsi" w:hAnsiTheme="majorHAnsi" w:cstheme="majorHAnsi"/>
+          <w:sz w:val="26"/>
+          <w:szCs w:val="26"/>
+          <w:lang w:val="en-US"/>
+        </w:rPr>
+      </w:pPr>
+      <w:r>
+        <w:rPr>
+          <w:rFonts w:asciiTheme="majorHAnsi" w:hAnsiTheme="majorHAnsi" w:cstheme="majorHAnsi"/>
+          <w:sz w:val="26"/>
+          <w:szCs w:val="26"/>
+          <w:lang w:val="en-US"/>
+        </w:rPr>
+        <w:lastRenderedPageBreak/>
+        <w:t xml:space="preserve">+ </w:t>
+      </w:r>
+      <w:proofErr w:type="spellStart"/>
+      <w:r>
+        <w:rPr>
+          <w:rFonts w:asciiTheme="majorHAnsi" w:hAnsiTheme="majorHAnsi" w:cstheme="majorHAnsi"/>
+          <w:sz w:val="26"/>
+          <w:szCs w:val="26"/>
+          <w:lang w:val="en-US"/>
+        </w:rPr>
+        <w:t>nhận</w:t>
+      </w:r>
+      <w:proofErr w:type="spellEnd"/>
+      <w:r>
+        <w:rPr>
+          <w:rFonts w:asciiTheme="majorHAnsi" w:hAnsiTheme="majorHAnsi" w:cstheme="majorHAnsi"/>
+          <w:sz w:val="26"/>
+          <w:szCs w:val="26"/>
+          <w:lang w:val="en-US"/>
+        </w:rPr>
+        <w:t xml:space="preserve"> </w:t>
+      </w:r>
+      <w:proofErr w:type="spellStart"/>
+      <w:r>
+        <w:rPr>
+          <w:rFonts w:asciiTheme="majorHAnsi" w:hAnsiTheme="majorHAnsi" w:cstheme="majorHAnsi"/>
+          <w:sz w:val="26"/>
+          <w:szCs w:val="26"/>
+          <w:lang w:val="en-US"/>
+        </w:rPr>
+        <w:t>thôn</w:t>
+      </w:r>
+      <w:bookmarkStart w:id="0" w:name="_GoBack"/>
+      <w:bookmarkEnd w:id="0"/>
+      <w:r>
+        <w:rPr>
+          <w:rFonts w:asciiTheme="majorHAnsi" w:hAnsiTheme="majorHAnsi" w:cstheme="majorHAnsi"/>
+          <w:sz w:val="26"/>
+          <w:szCs w:val="26"/>
+          <w:lang w:val="en-US"/>
+        </w:rPr>
+        <w:t>g</w:t>
+      </w:r>
+      <w:proofErr w:type="spellEnd"/>
+      <w:r>
+        <w:rPr>
+          <w:rFonts w:asciiTheme="majorHAnsi" w:hAnsiTheme="majorHAnsi" w:cstheme="majorHAnsi"/>
+          <w:sz w:val="26"/>
+          <w:szCs w:val="26"/>
+          <w:lang w:val="en-US"/>
+        </w:rPr>
+        <w:t xml:space="preserve"> </w:t>
+      </w:r>
+      <w:proofErr w:type="spellStart"/>
+      <w:r>
+        <w:rPr>
+          <w:rFonts w:asciiTheme="majorHAnsi" w:hAnsiTheme="majorHAnsi" w:cstheme="majorHAnsi"/>
+          <w:sz w:val="26"/>
+          <w:szCs w:val="26"/>
+          <w:lang w:val="en-US"/>
+        </w:rPr>
+        <w:t>báo</w:t>
+      </w:r>
+      <w:proofErr w:type="spellEnd"/>
+      <w:r>
+        <w:rPr>
+          <w:rFonts w:asciiTheme="majorHAnsi" w:hAnsiTheme="majorHAnsi" w:cstheme="majorHAnsi"/>
+          <w:sz w:val="26"/>
+          <w:szCs w:val="26"/>
+          <w:lang w:val="en-US"/>
+        </w:rPr>
+        <w:t xml:space="preserve"> </w:t>
+      </w:r>
+      <w:proofErr w:type="spellStart"/>
+      <w:r>
+        <w:rPr>
+          <w:rFonts w:asciiTheme="majorHAnsi" w:hAnsiTheme="majorHAnsi" w:cstheme="majorHAnsi"/>
+          <w:sz w:val="26"/>
+          <w:szCs w:val="26"/>
+          <w:lang w:val="en-US"/>
+        </w:rPr>
+        <w:t>khi</w:t>
+      </w:r>
+      <w:proofErr w:type="spellEnd"/>
+      <w:r>
+        <w:rPr>
+          <w:rFonts w:asciiTheme="majorHAnsi" w:hAnsiTheme="majorHAnsi" w:cstheme="majorHAnsi"/>
+          <w:sz w:val="26"/>
+          <w:szCs w:val="26"/>
+          <w:lang w:val="en-US"/>
+        </w:rPr>
+        <w:t xml:space="preserve"> </w:t>
+      </w:r>
+      <w:proofErr w:type="spellStart"/>
+      <w:r>
+        <w:rPr>
+          <w:rFonts w:asciiTheme="majorHAnsi" w:hAnsiTheme="majorHAnsi" w:cstheme="majorHAnsi"/>
+          <w:sz w:val="26"/>
+          <w:szCs w:val="26"/>
+          <w:lang w:val="en-US"/>
+        </w:rPr>
+        <w:t>có</w:t>
+      </w:r>
+      <w:proofErr w:type="spellEnd"/>
+      <w:r>
+        <w:rPr>
+          <w:rFonts w:asciiTheme="majorHAnsi" w:hAnsiTheme="majorHAnsi" w:cstheme="majorHAnsi"/>
+          <w:sz w:val="26"/>
+          <w:szCs w:val="26"/>
+          <w:lang w:val="en-US"/>
+        </w:rPr>
+        <w:t xml:space="preserve"> tin </w:t>
+      </w:r>
+      <w:proofErr w:type="spellStart"/>
+      <w:r>
+        <w:rPr>
+          <w:rFonts w:asciiTheme="majorHAnsi" w:hAnsiTheme="majorHAnsi" w:cstheme="majorHAnsi"/>
+          <w:sz w:val="26"/>
+          <w:szCs w:val="26"/>
+          <w:lang w:val="en-US"/>
+        </w:rPr>
+        <w:t>tức</w:t>
+      </w:r>
+      <w:proofErr w:type="spellEnd"/>
+      <w:r>
+        <w:rPr>
+          <w:rFonts w:asciiTheme="majorHAnsi" w:hAnsiTheme="majorHAnsi" w:cstheme="majorHAnsi"/>
+          <w:sz w:val="26"/>
+          <w:szCs w:val="26"/>
+          <w:lang w:val="en-US"/>
+        </w:rPr>
+        <w:t xml:space="preserve"> </w:t>
+      </w:r>
+      <w:proofErr w:type="spellStart"/>
+      <w:r>
+        <w:rPr>
+          <w:rFonts w:asciiTheme="majorHAnsi" w:hAnsiTheme="majorHAnsi" w:cstheme="majorHAnsi"/>
+          <w:sz w:val="26"/>
+          <w:szCs w:val="26"/>
+          <w:lang w:val="en-US"/>
+        </w:rPr>
+        <w:t>mới</w:t>
+      </w:r>
+      <w:proofErr w:type="spellEnd"/>
+      <w:r>
+        <w:rPr>
+          <w:rFonts w:asciiTheme="majorHAnsi" w:hAnsiTheme="majorHAnsi" w:cstheme="majorHAnsi"/>
+          <w:sz w:val="26"/>
+          <w:szCs w:val="26"/>
+          <w:lang w:val="en-US"/>
+        </w:rPr>
+        <w:t xml:space="preserve"> </w:t>
+      </w:r>
+      <w:proofErr w:type="spellStart"/>
+      <w:r>
+        <w:rPr>
+          <w:rFonts w:asciiTheme="majorHAnsi" w:hAnsiTheme="majorHAnsi" w:cstheme="majorHAnsi"/>
+          <w:sz w:val="26"/>
+          <w:szCs w:val="26"/>
+          <w:lang w:val="en-US"/>
+        </w:rPr>
+        <w:t>nếu</w:t>
+      </w:r>
+      <w:proofErr w:type="spellEnd"/>
+      <w:r>
+        <w:rPr>
+          <w:rFonts w:asciiTheme="majorHAnsi" w:hAnsiTheme="majorHAnsi" w:cstheme="majorHAnsi"/>
+          <w:sz w:val="26"/>
+          <w:szCs w:val="26"/>
+          <w:lang w:val="en-US"/>
+        </w:rPr>
+        <w:t xml:space="preserve"> ban </w:t>
+      </w:r>
+      <w:proofErr w:type="spellStart"/>
+      <w:r>
+        <w:rPr>
+          <w:rFonts w:asciiTheme="majorHAnsi" w:hAnsiTheme="majorHAnsi" w:cstheme="majorHAnsi"/>
+          <w:sz w:val="26"/>
+          <w:szCs w:val="26"/>
+          <w:lang w:val="en-US"/>
+        </w:rPr>
+        <w:t>quan</w:t>
+      </w:r>
+      <w:proofErr w:type="spellEnd"/>
+      <w:r>
+        <w:rPr>
+          <w:rFonts w:asciiTheme="majorHAnsi" w:hAnsiTheme="majorHAnsi" w:cstheme="majorHAnsi"/>
+          <w:sz w:val="26"/>
+          <w:szCs w:val="26"/>
+          <w:lang w:val="en-US"/>
+        </w:rPr>
+        <w:t xml:space="preserve"> </w:t>
+      </w:r>
+      <w:proofErr w:type="spellStart"/>
+      <w:r>
+        <w:rPr>
+          <w:rFonts w:asciiTheme="majorHAnsi" w:hAnsiTheme="majorHAnsi" w:cstheme="majorHAnsi"/>
+          <w:sz w:val="26"/>
+          <w:szCs w:val="26"/>
+          <w:lang w:val="en-US"/>
+        </w:rPr>
+        <w:t>tâm</w:t>
+      </w:r>
+      <w:proofErr w:type="spellEnd"/>
+    </w:p>
+    <w:p>
+      <w:pPr>
+        <w:rPr>
+          <w:rFonts w:asciiTheme="majorHAnsi" w:hAnsiTheme="majorHAnsi" w:cstheme="majorHAnsi"/>
+          <w:sz w:val="26"/>
+          <w:szCs w:val="26"/>
+          <w:lang w:val="en-US"/>
+        </w:rPr>
+      </w:pPr>
+      <w:r>
+        <w:rPr>
+          <w:rFonts w:asciiTheme="majorHAnsi" w:hAnsiTheme="majorHAnsi" w:cstheme="majorHAnsi"/>
+          <w:sz w:val="26"/>
+          <w:szCs w:val="26"/>
+          <w:lang w:val="en-US"/>
+        </w:rPr>
+        <w:t xml:space="preserve">+ </w:t>
+      </w:r>
+      <w:proofErr w:type="spellStart"/>
+      <w:r>
+        <w:rPr>
+          <w:rFonts w:asciiTheme="majorHAnsi" w:hAnsiTheme="majorHAnsi" w:cstheme="majorHAnsi"/>
+          <w:sz w:val="26"/>
+          <w:szCs w:val="26"/>
+          <w:lang w:val="en-US"/>
+        </w:rPr>
+        <w:t>nhận</w:t>
+      </w:r>
+      <w:proofErr w:type="spellEnd"/>
+      <w:r>
+        <w:rPr>
+          <w:rFonts w:asciiTheme="majorHAnsi" w:hAnsiTheme="majorHAnsi" w:cstheme="majorHAnsi"/>
+          <w:sz w:val="26"/>
+          <w:szCs w:val="26"/>
+          <w:lang w:val="en-US"/>
+        </w:rPr>
+        <w:t xml:space="preserve"> </w:t>
+      </w:r>
+      <w:proofErr w:type="spellStart"/>
+      <w:r>
+        <w:rPr>
+          <w:rFonts w:asciiTheme="majorHAnsi" w:hAnsiTheme="majorHAnsi" w:cstheme="majorHAnsi"/>
+          <w:sz w:val="26"/>
+          <w:szCs w:val="26"/>
+          <w:lang w:val="en-US"/>
+        </w:rPr>
+        <w:t>thông</w:t>
+      </w:r>
+      <w:proofErr w:type="spellEnd"/>
+      <w:r>
+        <w:rPr>
+          <w:rFonts w:asciiTheme="majorHAnsi" w:hAnsiTheme="majorHAnsi" w:cstheme="majorHAnsi"/>
+          <w:sz w:val="26"/>
+          <w:szCs w:val="26"/>
+          <w:lang w:val="en-US"/>
+        </w:rPr>
+        <w:t xml:space="preserve"> </w:t>
+      </w:r>
+      <w:proofErr w:type="spellStart"/>
+      <w:r>
+        <w:rPr>
+          <w:rFonts w:asciiTheme="majorHAnsi" w:hAnsiTheme="majorHAnsi" w:cstheme="majorHAnsi"/>
+          <w:sz w:val="26"/>
+          <w:szCs w:val="26"/>
+          <w:lang w:val="en-US"/>
+        </w:rPr>
+        <w:t>báo</w:t>
+      </w:r>
+      <w:proofErr w:type="spellEnd"/>
+      <w:r>
+        <w:rPr>
+          <w:rFonts w:asciiTheme="majorHAnsi" w:hAnsiTheme="majorHAnsi" w:cstheme="majorHAnsi"/>
+          <w:sz w:val="26"/>
+          <w:szCs w:val="26"/>
+          <w:lang w:val="en-US"/>
+        </w:rPr>
+        <w:t xml:space="preserve"> </w:t>
+      </w:r>
+      <w:proofErr w:type="spellStart"/>
+      <w:r>
+        <w:rPr>
+          <w:rFonts w:asciiTheme="majorHAnsi" w:hAnsiTheme="majorHAnsi" w:cstheme="majorHAnsi"/>
+          <w:sz w:val="26"/>
+          <w:szCs w:val="26"/>
+          <w:lang w:val="en-US"/>
+        </w:rPr>
+        <w:t>về</w:t>
+      </w:r>
+      <w:proofErr w:type="spellEnd"/>
+      <w:r>
+        <w:rPr>
+          <w:rFonts w:asciiTheme="majorHAnsi" w:hAnsiTheme="majorHAnsi" w:cstheme="majorHAnsi"/>
+          <w:sz w:val="26"/>
+          <w:szCs w:val="26"/>
+          <w:lang w:val="en-US"/>
+        </w:rPr>
+        <w:t xml:space="preserve"> </w:t>
+      </w:r>
+      <w:proofErr w:type="spellStart"/>
+      <w:r>
+        <w:rPr>
+          <w:rFonts w:asciiTheme="majorHAnsi" w:hAnsiTheme="majorHAnsi" w:cstheme="majorHAnsi"/>
+          <w:sz w:val="26"/>
+          <w:szCs w:val="26"/>
+          <w:lang w:val="en-US"/>
+        </w:rPr>
+        <w:t>các</w:t>
+      </w:r>
+      <w:proofErr w:type="spellEnd"/>
+      <w:r>
+        <w:rPr>
+          <w:rFonts w:asciiTheme="majorHAnsi" w:hAnsiTheme="majorHAnsi" w:cstheme="majorHAnsi"/>
+          <w:sz w:val="26"/>
+          <w:szCs w:val="26"/>
+          <w:lang w:val="en-US"/>
+        </w:rPr>
+        <w:t xml:space="preserve"> </w:t>
+      </w:r>
+      <w:proofErr w:type="spellStart"/>
+      <w:r>
+        <w:rPr>
+          <w:rFonts w:asciiTheme="majorHAnsi" w:hAnsiTheme="majorHAnsi" w:cstheme="majorHAnsi"/>
+          <w:sz w:val="26"/>
+          <w:szCs w:val="26"/>
+          <w:lang w:val="en-US"/>
+        </w:rPr>
+        <w:t>môn</w:t>
+      </w:r>
+      <w:proofErr w:type="spellEnd"/>
+      <w:r>
+        <w:rPr>
+          <w:rFonts w:asciiTheme="majorHAnsi" w:hAnsiTheme="majorHAnsi" w:cstheme="majorHAnsi"/>
+          <w:sz w:val="26"/>
+          <w:szCs w:val="26"/>
+          <w:lang w:val="en-US"/>
+        </w:rPr>
+        <w:t xml:space="preserve"> </w:t>
+      </w:r>
+      <w:proofErr w:type="spellStart"/>
+      <w:r>
+        <w:rPr>
+          <w:rFonts w:asciiTheme="majorHAnsi" w:hAnsiTheme="majorHAnsi" w:cstheme="majorHAnsi"/>
+          <w:sz w:val="26"/>
+          <w:szCs w:val="26"/>
+          <w:lang w:val="en-US"/>
+        </w:rPr>
+        <w:t>thi</w:t>
+      </w:r>
+      <w:proofErr w:type="spellEnd"/>
+      <w:r>
+        <w:rPr>
+          <w:rFonts w:asciiTheme="majorHAnsi" w:hAnsiTheme="majorHAnsi" w:cstheme="majorHAnsi"/>
+          <w:sz w:val="26"/>
+          <w:szCs w:val="26"/>
+          <w:lang w:val="en-US"/>
+        </w:rPr>
+        <w:t xml:space="preserve"> </w:t>
+      </w:r>
+      <w:proofErr w:type="spellStart"/>
+      <w:r>
+        <w:rPr>
+          <w:rFonts w:asciiTheme="majorHAnsi" w:hAnsiTheme="majorHAnsi" w:cstheme="majorHAnsi"/>
+          <w:sz w:val="26"/>
+          <w:szCs w:val="26"/>
+          <w:lang w:val="en-US"/>
+        </w:rPr>
+        <w:t>sắp</w:t>
+      </w:r>
+      <w:proofErr w:type="spellEnd"/>
+      <w:r>
+        <w:rPr>
+          <w:rFonts w:asciiTheme="majorHAnsi" w:hAnsiTheme="majorHAnsi" w:cstheme="majorHAnsi"/>
+          <w:sz w:val="26"/>
+          <w:szCs w:val="26"/>
+          <w:lang w:val="en-US"/>
+        </w:rPr>
+        <w:t xml:space="preserve"> </w:t>
+      </w:r>
+      <w:proofErr w:type="spellStart"/>
+      <w:r>
+        <w:rPr>
+          <w:rFonts w:asciiTheme="majorHAnsi" w:hAnsiTheme="majorHAnsi" w:cstheme="majorHAnsi"/>
+          <w:sz w:val="26"/>
+          <w:szCs w:val="26"/>
+          <w:lang w:val="en-US"/>
+        </w:rPr>
+        <w:t>tới</w:t>
+      </w:r>
+      <w:proofErr w:type="spellEnd"/>
+    </w:p>
+    <w:p>
+      <w:pPr>
+        <w:rPr>
+          <w:rFonts w:asciiTheme="majorHAnsi" w:hAnsiTheme="majorHAnsi" w:cstheme="majorHAnsi"/>
+          <w:sz w:val="26"/>
+          <w:szCs w:val="26"/>
+          <w:lang w:val="en-US"/>
+        </w:rPr>
+      </w:pPr>
+      <w:proofErr w:type="spellStart"/>
+      <w:r>
+        <w:rPr>
+          <w:rFonts w:asciiTheme="majorHAnsi" w:hAnsiTheme="majorHAnsi" w:cstheme="majorHAnsi"/>
+          <w:sz w:val="26"/>
+          <w:szCs w:val="26"/>
+          <w:lang w:val="en-US"/>
+        </w:rPr>
+        <w:t>Phần</w:t>
+      </w:r>
+      <w:proofErr w:type="spellEnd"/>
+      <w:r>
+        <w:rPr>
+          <w:rFonts w:asciiTheme="majorHAnsi" w:hAnsiTheme="majorHAnsi" w:cstheme="majorHAnsi"/>
+          <w:sz w:val="26"/>
+          <w:szCs w:val="26"/>
+          <w:lang w:val="en-US"/>
+        </w:rPr>
+        <w:t xml:space="preserve"> </w:t>
+      </w:r>
+      <w:proofErr w:type="gramStart"/>
+      <w:r>
+        <w:rPr>
+          <w:rFonts w:asciiTheme="majorHAnsi" w:hAnsiTheme="majorHAnsi" w:cstheme="majorHAnsi"/>
+          <w:sz w:val="26"/>
+          <w:szCs w:val="26"/>
+          <w:lang w:val="en-US"/>
+        </w:rPr>
         <w:t>3 :</w:t>
       </w:r>
       <w:proofErr w:type="gramEnd"/>
@@ -1140,7 +4025,87 @@
           <w:szCs w:val="26"/>
           <w:lang w:val="en-US"/>
         </w:rPr>
-        <w:t xml:space="preserve"> phân công công việc :</w:t>
+        <w:t xml:space="preserve"> </w:t>
+      </w:r>
+      <w:proofErr w:type="spellStart"/>
+      <w:r>
+        <w:rPr>
+          <w:rFonts w:asciiTheme="majorHAnsi" w:hAnsiTheme="majorHAnsi" w:cstheme="majorHAnsi"/>
+          <w:sz w:val="26"/>
+          <w:szCs w:val="26"/>
+          <w:lang w:val="en-US"/>
+        </w:rPr>
+        <w:t>phân</w:t>
+      </w:r>
+      <w:proofErr w:type="spellEnd"/>
+      <w:r>
+        <w:rPr>
+          <w:rFonts w:asciiTheme="majorHAnsi" w:hAnsiTheme="majorHAnsi" w:cstheme="majorHAnsi"/>
+          <w:sz w:val="26"/>
+          <w:szCs w:val="26"/>
+          <w:lang w:val="en-US"/>
+        </w:rPr>
+        <w:t xml:space="preserve"> </w:t>
+      </w:r>
+      <w:proofErr w:type="spellStart"/>
+      <w:r>
+        <w:rPr>
+          <w:rFonts w:asciiTheme="majorHAnsi" w:hAnsiTheme="majorHAnsi" w:cstheme="majorHAnsi"/>
+          <w:sz w:val="26"/>
+          <w:szCs w:val="26"/>
+          <w:lang w:val="en-US"/>
+        </w:rPr>
+        <w:t>công</w:t>
+      </w:r>
+      <w:proofErr w:type="spellEnd"/>
+      <w:r>
+        <w:rPr>
+          <w:rFonts w:asciiTheme="majorHAnsi" w:hAnsiTheme="majorHAnsi" w:cstheme="majorHAnsi"/>
+          <w:sz w:val="26"/>
+          <w:szCs w:val="26"/>
+          <w:lang w:val="en-US"/>
+        </w:rPr>
+        <w:t xml:space="preserve"> </w:t>
+      </w:r>
+      <w:proofErr w:type="spellStart"/>
+      <w:r>
+        <w:rPr>
+          <w:rFonts w:asciiTheme="majorHAnsi" w:hAnsiTheme="majorHAnsi" w:cstheme="majorHAnsi"/>
+          <w:sz w:val="26"/>
+          <w:szCs w:val="26"/>
+          <w:lang w:val="en-US"/>
+        </w:rPr>
+        <w:t>công</w:t>
+      </w:r>
+      <w:proofErr w:type="spellEnd"/>
+      <w:r>
+        <w:rPr>
+          <w:rFonts w:asciiTheme="majorHAnsi" w:hAnsiTheme="majorHAnsi" w:cstheme="majorHAnsi"/>
+          <w:sz w:val="26"/>
+          <w:szCs w:val="26"/>
+          <w:lang w:val="en-US"/>
+        </w:rPr>
+        <w:t xml:space="preserve"> </w:t>
+      </w:r>
+      <w:proofErr w:type="spellStart"/>
+      <w:r>
+        <w:rPr>
+          <w:rFonts w:asciiTheme="majorHAnsi" w:hAnsiTheme="majorHAnsi" w:cstheme="majorHAnsi"/>
+          <w:sz w:val="26"/>
+          <w:szCs w:val="26"/>
+          <w:lang w:val="en-US"/>
+        </w:rPr>
+        <w:t>việc</w:t>
+      </w:r>
+      <w:proofErr w:type="spellEnd"/>
+      <w:r>
+        <w:rPr>
+          <w:rFonts w:asciiTheme="majorHAnsi" w:hAnsiTheme="majorHAnsi" w:cstheme="majorHAnsi"/>
+          <w:sz w:val="26"/>
+          <w:szCs w:val="26"/>
+          <w:lang w:val="en-US"/>
+        </w:rPr>
+        <w:t xml:space="preserve"> :</w:t>
       </w:r>
     </w:p>
     <w:p>
@@ -1157,14 +4122,65 @@
           <w:lang w:val="en-US"/>
         </w:rPr>
       </w:pPr>
-      <w:r>
-        <w:rPr>
-          <w:rFonts w:asciiTheme="majorHAnsi" w:hAnsiTheme="majorHAnsi" w:cstheme="majorHAnsi"/>
-          <w:sz w:val="26"/>
-          <w:szCs w:val="26"/>
-          <w:lang w:val="en-US"/>
-        </w:rPr>
-        <w:t xml:space="preserve">Trần văn tiến </w:t>
+      <w:proofErr w:type="spellStart"/>
+      <w:r>
+        <w:rPr>
+          <w:rFonts w:asciiTheme="majorHAnsi" w:hAnsiTheme="majorHAnsi" w:cstheme="majorHAnsi"/>
+          <w:sz w:val="26"/>
+          <w:szCs w:val="26"/>
+          <w:lang w:val="en-US"/>
+        </w:rPr>
+        <w:t>Trần</w:t>
+      </w:r>
+      <w:proofErr w:type="spellEnd"/>
+      <w:r>
+        <w:rPr>
+          <w:rFonts w:asciiTheme="majorHAnsi" w:hAnsiTheme="majorHAnsi" w:cstheme="majorHAnsi"/>
+          <w:sz w:val="26"/>
+          <w:szCs w:val="26"/>
+          <w:lang w:val="en-US"/>
+        </w:rPr>
+        <w:t xml:space="preserve"> </w:t>
+      </w:r>
+      <w:proofErr w:type="spellStart"/>
+      <w:r>
+        <w:rPr>
+          <w:rFonts w:asciiTheme="majorHAnsi" w:hAnsiTheme="majorHAnsi" w:cstheme="majorHAnsi"/>
+          <w:sz w:val="26"/>
+          <w:szCs w:val="26"/>
+          <w:lang w:val="en-US"/>
+        </w:rPr>
+        <w:t>văn</w:t>
+      </w:r>
+      <w:proofErr w:type="spellEnd"/>
+      <w:r>
+        <w:rPr>
+          <w:rFonts w:asciiTheme="majorHAnsi" w:hAnsiTheme="majorHAnsi" w:cstheme="majorHAnsi"/>
+          <w:sz w:val="26"/>
+          <w:szCs w:val="26"/>
+          <w:lang w:val="en-US"/>
+        </w:rPr>
+        <w:t xml:space="preserve"> </w:t>
+      </w:r>
+      <w:proofErr w:type="spellStart"/>
+      <w:r>
+        <w:rPr>
+          <w:rFonts w:asciiTheme="majorHAnsi" w:hAnsiTheme="majorHAnsi" w:cstheme="majorHAnsi"/>
+          <w:sz w:val="26"/>
+          <w:szCs w:val="26"/>
+          <w:lang w:val="en-US"/>
+        </w:rPr>
+        <w:t>tiến</w:t>
+      </w:r>
+      <w:proofErr w:type="spellEnd"/>
+      <w:r>
+        <w:rPr>
+          <w:rFonts w:asciiTheme="majorHAnsi" w:hAnsiTheme="majorHAnsi" w:cstheme="majorHAnsi"/>
+          <w:sz w:val="26"/>
+          <w:szCs w:val="26"/>
+          <w:lang w:val="en-US"/>
+        </w:rPr>
+        <w:t xml:space="preserve"> </w:t>
       </w:r>
       <w:proofErr w:type="gramStart"/>
       <w:r>
@@ -1174,8 +4190,19 @@
           <w:szCs w:val="26"/>
           <w:lang w:val="en-US"/>
         </w:rPr>
-        <w:t>( Trưởng</w:t>
-      </w:r>
+        <w:t xml:space="preserve">( </w:t>
+      </w:r>
+      <w:proofErr w:type="spellStart"/>
+      <w:r>
+        <w:rPr>
+          <w:rFonts w:asciiTheme="majorHAnsi" w:hAnsiTheme="majorHAnsi" w:cstheme="majorHAnsi"/>
+          <w:sz w:val="26"/>
+          <w:szCs w:val="26"/>
+          <w:lang w:val="en-US"/>
+        </w:rPr>
+        <w:t>Trưởng</w:t>
+      </w:r>
+      <w:proofErr w:type="spellEnd"/>
       <w:proofErr w:type="gramEnd"/>
       <w:r>
         <w:rPr>
@@ -1184,8 +4211,539 @@
           <w:szCs w:val="26"/>
           <w:lang w:val="en-US"/>
         </w:rPr>
-        <w:t xml:space="preserve"> nhóm )  : thiết kế giao diện trên XDcc , chỉnh sưa lại giao diện , code lấy tin tức trong trang tin tức , code bản đồ , tìm bus và chỉ đường , code phần xem lịch thi</w:t>
-      </w:r>
+        <w:t xml:space="preserve"> </w:t>
+      </w:r>
+      <w:proofErr w:type="spellStart"/>
+      <w:r>
+        <w:rPr>
+          <w:rFonts w:asciiTheme="majorHAnsi" w:hAnsiTheme="majorHAnsi" w:cstheme="majorHAnsi"/>
+          <w:sz w:val="26"/>
+          <w:szCs w:val="26"/>
+          <w:lang w:val="en-US"/>
+        </w:rPr>
+        <w:t>nhóm</w:t>
+      </w:r>
+      <w:proofErr w:type="spellEnd"/>
+      <w:r>
+        <w:rPr>
+          <w:rFonts w:asciiTheme="majorHAnsi" w:hAnsiTheme="majorHAnsi" w:cstheme="majorHAnsi"/>
+          <w:sz w:val="26"/>
+          <w:szCs w:val="26"/>
+          <w:lang w:val="en-US"/>
+        </w:rPr>
+        <w:t xml:space="preserve"> )  : </w:t>
+      </w:r>
+      <w:proofErr w:type="spellStart"/>
+      <w:r>
+        <w:rPr>
+          <w:rFonts w:asciiTheme="majorHAnsi" w:hAnsiTheme="majorHAnsi" w:cstheme="majorHAnsi"/>
+          <w:sz w:val="26"/>
+          <w:szCs w:val="26"/>
+          <w:lang w:val="en-US"/>
+        </w:rPr>
+        <w:t>thiết</w:t>
+      </w:r>
+      <w:proofErr w:type="spellEnd"/>
+      <w:r>
+        <w:rPr>
+          <w:rFonts w:asciiTheme="majorHAnsi" w:hAnsiTheme="majorHAnsi" w:cstheme="majorHAnsi"/>
+          <w:sz w:val="26"/>
+          <w:szCs w:val="26"/>
+          <w:lang w:val="en-US"/>
+        </w:rPr>
+        <w:t xml:space="preserve"> </w:t>
+      </w:r>
+      <w:proofErr w:type="spellStart"/>
+      <w:r>
+        <w:rPr>
+          <w:rFonts w:asciiTheme="majorHAnsi" w:hAnsiTheme="majorHAnsi" w:cstheme="majorHAnsi"/>
+          <w:sz w:val="26"/>
+          <w:szCs w:val="26"/>
+          <w:lang w:val="en-US"/>
+        </w:rPr>
+        <w:t>kế</w:t>
+      </w:r>
+      <w:proofErr w:type="spellEnd"/>
+      <w:r>
+        <w:rPr>
+          <w:rFonts w:asciiTheme="majorHAnsi" w:hAnsiTheme="majorHAnsi" w:cstheme="majorHAnsi"/>
+          <w:sz w:val="26"/>
+          <w:szCs w:val="26"/>
+          <w:lang w:val="en-US"/>
+        </w:rPr>
+        <w:t xml:space="preserve"> </w:t>
+      </w:r>
+      <w:proofErr w:type="spellStart"/>
+      <w:r>
+        <w:rPr>
+          <w:rFonts w:asciiTheme="majorHAnsi" w:hAnsiTheme="majorHAnsi" w:cstheme="majorHAnsi"/>
+          <w:sz w:val="26"/>
+          <w:szCs w:val="26"/>
+          <w:lang w:val="en-US"/>
+        </w:rPr>
+        <w:t>giao</w:t>
+      </w:r>
+      <w:proofErr w:type="spellEnd"/>
+      <w:r>
+        <w:rPr>
+          <w:rFonts w:asciiTheme="majorHAnsi" w:hAnsiTheme="majorHAnsi" w:cstheme="majorHAnsi"/>
+          <w:sz w:val="26"/>
+          <w:szCs w:val="26"/>
+          <w:lang w:val="en-US"/>
+        </w:rPr>
+        <w:t xml:space="preserve"> </w:t>
+      </w:r>
+      <w:proofErr w:type="spellStart"/>
+      <w:r>
+        <w:rPr>
+          <w:rFonts w:asciiTheme="majorHAnsi" w:hAnsiTheme="majorHAnsi" w:cstheme="majorHAnsi"/>
+          <w:sz w:val="26"/>
+          <w:szCs w:val="26"/>
+          <w:lang w:val="en-US"/>
+        </w:rPr>
+        <w:t>diện</w:t>
+      </w:r>
+      <w:proofErr w:type="spellEnd"/>
+      <w:r>
+        <w:rPr>
+          <w:rFonts w:asciiTheme="majorHAnsi" w:hAnsiTheme="majorHAnsi" w:cstheme="majorHAnsi"/>
+          <w:sz w:val="26"/>
+          <w:szCs w:val="26"/>
+          <w:lang w:val="en-US"/>
+        </w:rPr>
+        <w:t xml:space="preserve"> </w:t>
+      </w:r>
+      <w:proofErr w:type="spellStart"/>
+      <w:r>
+        <w:rPr>
+          <w:rFonts w:asciiTheme="majorHAnsi" w:hAnsiTheme="majorHAnsi" w:cstheme="majorHAnsi"/>
+          <w:sz w:val="26"/>
+          <w:szCs w:val="26"/>
+          <w:lang w:val="en-US"/>
+        </w:rPr>
+        <w:t>trên</w:t>
+      </w:r>
+      <w:proofErr w:type="spellEnd"/>
+      <w:r>
+        <w:rPr>
+          <w:rFonts w:asciiTheme="majorHAnsi" w:hAnsiTheme="majorHAnsi" w:cstheme="majorHAnsi"/>
+          <w:sz w:val="26"/>
+          <w:szCs w:val="26"/>
+          <w:lang w:val="en-US"/>
+        </w:rPr>
+        <w:t xml:space="preserve"> </w:t>
+      </w:r>
+      <w:proofErr w:type="spellStart"/>
+      <w:r>
+        <w:rPr>
+          <w:rFonts w:asciiTheme="majorHAnsi" w:hAnsiTheme="majorHAnsi" w:cstheme="majorHAnsi"/>
+          <w:sz w:val="26"/>
+          <w:szCs w:val="26"/>
+          <w:lang w:val="en-US"/>
+        </w:rPr>
+        <w:t>XDcc</w:t>
+      </w:r>
+      <w:proofErr w:type="spellEnd"/>
+      <w:r>
+        <w:rPr>
+          <w:rFonts w:asciiTheme="majorHAnsi" w:hAnsiTheme="majorHAnsi" w:cstheme="majorHAnsi"/>
+          <w:sz w:val="26"/>
+          <w:szCs w:val="26"/>
+          <w:lang w:val="en-US"/>
+        </w:rPr>
+        <w:t xml:space="preserve"> , </w:t>
+      </w:r>
+      <w:proofErr w:type="spellStart"/>
+      <w:r>
+        <w:rPr>
+          <w:rFonts w:asciiTheme="majorHAnsi" w:hAnsiTheme="majorHAnsi" w:cstheme="majorHAnsi"/>
+          <w:sz w:val="26"/>
+          <w:szCs w:val="26"/>
+          <w:lang w:val="en-US"/>
+        </w:rPr>
+        <w:t>chỉnh</w:t>
+      </w:r>
+      <w:proofErr w:type="spellEnd"/>
+      <w:r>
+        <w:rPr>
+          <w:rFonts w:asciiTheme="majorHAnsi" w:hAnsiTheme="majorHAnsi" w:cstheme="majorHAnsi"/>
+          <w:sz w:val="26"/>
+          <w:szCs w:val="26"/>
+          <w:lang w:val="en-US"/>
+        </w:rPr>
+        <w:t xml:space="preserve"> </w:t>
+      </w:r>
+      <w:proofErr w:type="spellStart"/>
+      <w:r>
+        <w:rPr>
+          <w:rFonts w:asciiTheme="majorHAnsi" w:hAnsiTheme="majorHAnsi" w:cstheme="majorHAnsi"/>
+          <w:sz w:val="26"/>
+          <w:szCs w:val="26"/>
+          <w:lang w:val="en-US"/>
+        </w:rPr>
+        <w:t>sưa</w:t>
+      </w:r>
+      <w:proofErr w:type="spellEnd"/>
+      <w:r>
+        <w:rPr>
+          <w:rFonts w:asciiTheme="majorHAnsi" w:hAnsiTheme="majorHAnsi" w:cstheme="majorHAnsi"/>
+          <w:sz w:val="26"/>
+          <w:szCs w:val="26"/>
+          <w:lang w:val="en-US"/>
+        </w:rPr>
+        <w:t xml:space="preserve"> </w:t>
+      </w:r>
+      <w:proofErr w:type="spellStart"/>
+      <w:r>
+        <w:rPr>
+          <w:rFonts w:asciiTheme="majorHAnsi" w:hAnsiTheme="majorHAnsi" w:cstheme="majorHAnsi"/>
+          <w:sz w:val="26"/>
+          <w:szCs w:val="26"/>
+          <w:lang w:val="en-US"/>
+        </w:rPr>
+        <w:t>lại</w:t>
+      </w:r>
+      <w:proofErr w:type="spellEnd"/>
+      <w:r>
+        <w:rPr>
+          <w:rFonts w:asciiTheme="majorHAnsi" w:hAnsiTheme="majorHAnsi" w:cstheme="majorHAnsi"/>
+          <w:sz w:val="26"/>
+          <w:szCs w:val="26"/>
+          <w:lang w:val="en-US"/>
+        </w:rPr>
+        <w:t xml:space="preserve"> </w:t>
+      </w:r>
+      <w:proofErr w:type="spellStart"/>
+      <w:r>
+        <w:rPr>
+          <w:rFonts w:asciiTheme="majorHAnsi" w:hAnsiTheme="majorHAnsi" w:cstheme="majorHAnsi"/>
+          <w:sz w:val="26"/>
+          <w:szCs w:val="26"/>
+          <w:lang w:val="en-US"/>
+        </w:rPr>
+        <w:t>giao</w:t>
+      </w:r>
+      <w:proofErr w:type="spellEnd"/>
+      <w:r>
+        <w:rPr>
+          <w:rFonts w:asciiTheme="majorHAnsi" w:hAnsiTheme="majorHAnsi" w:cstheme="majorHAnsi"/>
+          <w:sz w:val="26"/>
+          <w:szCs w:val="26"/>
+          <w:lang w:val="en-US"/>
+        </w:rPr>
+        <w:t xml:space="preserve"> </w:t>
+      </w:r>
+      <w:proofErr w:type="spellStart"/>
+      <w:r>
+        <w:rPr>
+          <w:rFonts w:asciiTheme="majorHAnsi" w:hAnsiTheme="majorHAnsi" w:cstheme="majorHAnsi"/>
+          <w:sz w:val="26"/>
+          <w:szCs w:val="26"/>
+          <w:lang w:val="en-US"/>
+        </w:rPr>
+        <w:t>diện</w:t>
+      </w:r>
+      <w:proofErr w:type="spellEnd"/>
+      <w:r>
+        <w:rPr>
+          <w:rFonts w:asciiTheme="majorHAnsi" w:hAnsiTheme="majorHAnsi" w:cstheme="majorHAnsi"/>
+          <w:sz w:val="26"/>
+          <w:szCs w:val="26"/>
+          <w:lang w:val="en-US"/>
+        </w:rPr>
+        <w:t xml:space="preserve"> , code </w:t>
+      </w:r>
+      <w:proofErr w:type="spellStart"/>
+      <w:r>
+        <w:rPr>
+          <w:rFonts w:asciiTheme="majorHAnsi" w:hAnsiTheme="majorHAnsi" w:cstheme="majorHAnsi"/>
+          <w:sz w:val="26"/>
+          <w:szCs w:val="26"/>
+          <w:lang w:val="en-US"/>
+        </w:rPr>
+        <w:t>lấy</w:t>
+      </w:r>
+      <w:proofErr w:type="spellEnd"/>
+      <w:r>
+        <w:rPr>
+          <w:rFonts w:asciiTheme="majorHAnsi" w:hAnsiTheme="majorHAnsi" w:cstheme="majorHAnsi"/>
+          <w:sz w:val="26"/>
+          <w:szCs w:val="26"/>
+          <w:lang w:val="en-US"/>
+        </w:rPr>
+        <w:t xml:space="preserve"> tin </w:t>
+      </w:r>
+      <w:proofErr w:type="spellStart"/>
+      <w:r>
+        <w:rPr>
+          <w:rFonts w:asciiTheme="majorHAnsi" w:hAnsiTheme="majorHAnsi" w:cstheme="majorHAnsi"/>
+          <w:sz w:val="26"/>
+          <w:szCs w:val="26"/>
+          <w:lang w:val="en-US"/>
+        </w:rPr>
+        <w:t>tức</w:t>
+      </w:r>
+      <w:proofErr w:type="spellEnd"/>
+      <w:r>
+        <w:rPr>
+          <w:rFonts w:asciiTheme="majorHAnsi" w:hAnsiTheme="majorHAnsi" w:cstheme="majorHAnsi"/>
+          <w:sz w:val="26"/>
+          <w:szCs w:val="26"/>
+          <w:lang w:val="en-US"/>
+        </w:rPr>
+        <w:t xml:space="preserve"> </w:t>
+      </w:r>
+      <w:proofErr w:type="spellStart"/>
+      <w:r>
+        <w:rPr>
+          <w:rFonts w:asciiTheme="majorHAnsi" w:hAnsiTheme="majorHAnsi" w:cstheme="majorHAnsi"/>
+          <w:sz w:val="26"/>
+          <w:szCs w:val="26"/>
+          <w:lang w:val="en-US"/>
+        </w:rPr>
+        <w:t>trong</w:t>
+      </w:r>
+      <w:proofErr w:type="spellEnd"/>
+      <w:r>
+        <w:rPr>
+          <w:rFonts w:asciiTheme="majorHAnsi" w:hAnsiTheme="majorHAnsi" w:cstheme="majorHAnsi"/>
+          <w:sz w:val="26"/>
+          <w:szCs w:val="26"/>
+          <w:lang w:val="en-US"/>
+        </w:rPr>
+        <w:t xml:space="preserve"> </w:t>
+      </w:r>
+      <w:proofErr w:type="spellStart"/>
+      <w:r>
+        <w:rPr>
+          <w:rFonts w:asciiTheme="majorHAnsi" w:hAnsiTheme="majorHAnsi" w:cstheme="majorHAnsi"/>
+          <w:sz w:val="26"/>
+          <w:szCs w:val="26"/>
+          <w:lang w:val="en-US"/>
+        </w:rPr>
+        <w:t>trang</w:t>
+      </w:r>
+      <w:proofErr w:type="spellEnd"/>
+      <w:r>
+        <w:rPr>
+          <w:rFonts w:asciiTheme="majorHAnsi" w:hAnsiTheme="majorHAnsi" w:cstheme="majorHAnsi"/>
+          <w:sz w:val="26"/>
+          <w:szCs w:val="26"/>
+          <w:lang w:val="en-US"/>
+        </w:rPr>
+        <w:t xml:space="preserve"> tin </w:t>
+      </w:r>
+      <w:proofErr w:type="spellStart"/>
+      <w:r>
+        <w:rPr>
+          <w:rFonts w:asciiTheme="majorHAnsi" w:hAnsiTheme="majorHAnsi" w:cstheme="majorHAnsi"/>
+          <w:sz w:val="26"/>
+          <w:szCs w:val="26"/>
+          <w:lang w:val="en-US"/>
+        </w:rPr>
+        <w:t>tức</w:t>
+      </w:r>
+      <w:proofErr w:type="spellEnd"/>
+      <w:r>
+        <w:rPr>
+          <w:rFonts w:asciiTheme="majorHAnsi" w:hAnsiTheme="majorHAnsi" w:cstheme="majorHAnsi"/>
+          <w:sz w:val="26"/>
+          <w:szCs w:val="26"/>
+          <w:lang w:val="en-US"/>
+        </w:rPr>
+        <w:t xml:space="preserve"> , code </w:t>
+      </w:r>
+      <w:proofErr w:type="spellStart"/>
+      <w:r>
+        <w:rPr>
+          <w:rFonts w:asciiTheme="majorHAnsi" w:hAnsiTheme="majorHAnsi" w:cstheme="majorHAnsi"/>
+          <w:sz w:val="26"/>
+          <w:szCs w:val="26"/>
+          <w:lang w:val="en-US"/>
+        </w:rPr>
+        <w:t>bản</w:t>
+      </w:r>
+      <w:proofErr w:type="spellEnd"/>
+      <w:r>
+        <w:rPr>
+          <w:rFonts w:asciiTheme="majorHAnsi" w:hAnsiTheme="majorHAnsi" w:cstheme="majorHAnsi"/>
+          <w:sz w:val="26"/>
+          <w:szCs w:val="26"/>
+          <w:lang w:val="en-US"/>
+        </w:rPr>
+        <w:t xml:space="preserve"> </w:t>
+      </w:r>
+      <w:proofErr w:type="spellStart"/>
+      <w:r>
+        <w:rPr>
+          <w:rFonts w:asciiTheme="majorHAnsi" w:hAnsiTheme="majorHAnsi" w:cstheme="majorHAnsi"/>
+          <w:sz w:val="26"/>
+          <w:szCs w:val="26"/>
+          <w:lang w:val="en-US"/>
+        </w:rPr>
+        <w:t>đồ</w:t>
+      </w:r>
+      <w:proofErr w:type="spellEnd"/>
+      <w:r>
+        <w:rPr>
+          <w:rFonts w:asciiTheme="majorHAnsi" w:hAnsiTheme="majorHAnsi" w:cstheme="majorHAnsi"/>
+          <w:sz w:val="26"/>
+          <w:szCs w:val="26"/>
+          <w:lang w:val="en-US"/>
+        </w:rPr>
+        <w:t xml:space="preserve"> , </w:t>
+      </w:r>
+      <w:proofErr w:type="spellStart"/>
+      <w:r>
+        <w:rPr>
+          <w:rFonts w:asciiTheme="majorHAnsi" w:hAnsiTheme="majorHAnsi" w:cstheme="majorHAnsi"/>
+          <w:sz w:val="26"/>
+          <w:szCs w:val="26"/>
+          <w:lang w:val="en-US"/>
+        </w:rPr>
+        <w:t>tìm</w:t>
+      </w:r>
+      <w:proofErr w:type="spellEnd"/>
+      <w:r>
+        <w:rPr>
+          <w:rFonts w:asciiTheme="majorHAnsi" w:hAnsiTheme="majorHAnsi" w:cstheme="majorHAnsi"/>
+          <w:sz w:val="26"/>
+          <w:szCs w:val="26"/>
+          <w:lang w:val="en-US"/>
+        </w:rPr>
+        <w:t xml:space="preserve"> bus </w:t>
+      </w:r>
+      <w:proofErr w:type="spellStart"/>
+      <w:r>
+        <w:rPr>
+          <w:rFonts w:asciiTheme="majorHAnsi" w:hAnsiTheme="majorHAnsi" w:cstheme="majorHAnsi"/>
+          <w:sz w:val="26"/>
+          <w:szCs w:val="26"/>
+          <w:lang w:val="en-US"/>
+        </w:rPr>
+        <w:t>và</w:t>
+      </w:r>
+      <w:proofErr w:type="spellEnd"/>
+      <w:r>
+        <w:rPr>
+          <w:rFonts w:asciiTheme="majorHAnsi" w:hAnsiTheme="majorHAnsi" w:cstheme="majorHAnsi"/>
+          <w:sz w:val="26"/>
+          <w:szCs w:val="26"/>
+          <w:lang w:val="en-US"/>
+        </w:rPr>
+        <w:t xml:space="preserve"> </w:t>
+      </w:r>
+      <w:proofErr w:type="spellStart"/>
+      <w:r>
+        <w:rPr>
+          <w:rFonts w:asciiTheme="majorHAnsi" w:hAnsiTheme="majorHAnsi" w:cstheme="majorHAnsi"/>
+          <w:sz w:val="26"/>
+          <w:szCs w:val="26"/>
+          <w:lang w:val="en-US"/>
+        </w:rPr>
+        <w:t>chỉ</w:t>
+      </w:r>
+      <w:proofErr w:type="spellEnd"/>
+      <w:r>
+        <w:rPr>
+          <w:rFonts w:asciiTheme="majorHAnsi" w:hAnsiTheme="majorHAnsi" w:cstheme="majorHAnsi"/>
+          <w:sz w:val="26"/>
+          <w:szCs w:val="26"/>
+          <w:lang w:val="en-US"/>
+        </w:rPr>
+        <w:t xml:space="preserve"> </w:t>
+      </w:r>
+      <w:proofErr w:type="spellStart"/>
+      <w:r>
+        <w:rPr>
+          <w:rFonts w:asciiTheme="majorHAnsi" w:hAnsiTheme="majorHAnsi" w:cstheme="majorHAnsi"/>
+          <w:sz w:val="26"/>
+          <w:szCs w:val="26"/>
+          <w:lang w:val="en-US"/>
+        </w:rPr>
+        <w:t>đường</w:t>
+      </w:r>
+      <w:proofErr w:type="spellEnd"/>
+      <w:r>
+        <w:rPr>
+          <w:rFonts w:asciiTheme="majorHAnsi" w:hAnsiTheme="majorHAnsi" w:cstheme="majorHAnsi"/>
+          <w:sz w:val="26"/>
+          <w:szCs w:val="26"/>
+          <w:lang w:val="en-US"/>
+        </w:rPr>
+        <w:t xml:space="preserve"> , code </w:t>
+      </w:r>
+      <w:proofErr w:type="spellStart"/>
+      <w:r>
+        <w:rPr>
+          <w:rFonts w:asciiTheme="majorHAnsi" w:hAnsiTheme="majorHAnsi" w:cstheme="majorHAnsi"/>
+          <w:sz w:val="26"/>
+          <w:szCs w:val="26"/>
+          <w:lang w:val="en-US"/>
+        </w:rPr>
+        <w:t>phần</w:t>
+      </w:r>
+      <w:proofErr w:type="spellEnd"/>
+      <w:r>
+        <w:rPr>
+          <w:rFonts w:asciiTheme="majorHAnsi" w:hAnsiTheme="majorHAnsi" w:cstheme="majorHAnsi"/>
+          <w:sz w:val="26"/>
+          <w:szCs w:val="26"/>
+          <w:lang w:val="en-US"/>
+        </w:rPr>
+        <w:t xml:space="preserve"> </w:t>
+      </w:r>
+      <w:proofErr w:type="spellStart"/>
+      <w:r>
+        <w:rPr>
+          <w:rFonts w:asciiTheme="majorHAnsi" w:hAnsiTheme="majorHAnsi" w:cstheme="majorHAnsi"/>
+          <w:sz w:val="26"/>
+          <w:szCs w:val="26"/>
+          <w:lang w:val="en-US"/>
+        </w:rPr>
+        <w:t>xem</w:t>
+      </w:r>
+      <w:proofErr w:type="spellEnd"/>
+      <w:r>
+        <w:rPr>
+          <w:rFonts w:asciiTheme="majorHAnsi" w:hAnsiTheme="majorHAnsi" w:cstheme="majorHAnsi"/>
+          <w:sz w:val="26"/>
+          <w:szCs w:val="26"/>
+          <w:lang w:val="en-US"/>
+        </w:rPr>
+        <w:t xml:space="preserve"> </w:t>
+      </w:r>
+      <w:proofErr w:type="spellStart"/>
+      <w:r>
+        <w:rPr>
+          <w:rFonts w:asciiTheme="majorHAnsi" w:hAnsiTheme="majorHAnsi" w:cstheme="majorHAnsi"/>
+          <w:sz w:val="26"/>
+          <w:szCs w:val="26"/>
+          <w:lang w:val="en-US"/>
+        </w:rPr>
+        <w:t>lịch</w:t>
+      </w:r>
+      <w:proofErr w:type="spellEnd"/>
+      <w:r>
+        <w:rPr>
+          <w:rFonts w:asciiTheme="majorHAnsi" w:hAnsiTheme="majorHAnsi" w:cstheme="majorHAnsi"/>
+          <w:sz w:val="26"/>
+          <w:szCs w:val="26"/>
+          <w:lang w:val="en-US"/>
+        </w:rPr>
+        <w:t xml:space="preserve"> </w:t>
+      </w:r>
+      <w:proofErr w:type="spellStart"/>
+      <w:r>
+        <w:rPr>
+          <w:rFonts w:asciiTheme="majorHAnsi" w:hAnsiTheme="majorHAnsi" w:cstheme="majorHAnsi"/>
+          <w:sz w:val="26"/>
+          <w:szCs w:val="26"/>
+          <w:lang w:val="en-US"/>
+        </w:rPr>
+        <w:t>thi</w:t>
+      </w:r>
+      <w:proofErr w:type="spellEnd"/>
     </w:p>
     <w:p>
       <w:pPr>
@@ -1201,15 +4759,67 @@
           <w:lang w:val="en-US"/>
         </w:rPr>
       </w:pPr>
-      <w:r>
-        <w:rPr>
-          <w:rFonts w:asciiTheme="majorHAnsi" w:hAnsiTheme="majorHAnsi" w:cstheme="majorHAnsi"/>
-          <w:sz w:val="26"/>
-          <w:szCs w:val="26"/>
-          <w:lang w:val="en-US"/>
-        </w:rPr>
-        <w:t xml:space="preserve">Nguyễn thi minh </w:t>
-      </w:r>
+      <w:proofErr w:type="spellStart"/>
+      <w:r>
+        <w:rPr>
+          <w:rFonts w:asciiTheme="majorHAnsi" w:hAnsiTheme="majorHAnsi" w:cstheme="majorHAnsi"/>
+          <w:sz w:val="26"/>
+          <w:szCs w:val="26"/>
+          <w:lang w:val="en-US"/>
+        </w:rPr>
+        <w:t>Nguyễn</w:t>
+      </w:r>
+      <w:proofErr w:type="spellEnd"/>
+      <w:r>
+        <w:rPr>
+          <w:rFonts w:asciiTheme="majorHAnsi" w:hAnsiTheme="majorHAnsi" w:cstheme="majorHAnsi"/>
+          <w:sz w:val="26"/>
+          <w:szCs w:val="26"/>
+          <w:lang w:val="en-US"/>
+        </w:rPr>
+        <w:t xml:space="preserve"> </w:t>
+      </w:r>
+      <w:proofErr w:type="spellStart"/>
+      <w:r>
+        <w:rPr>
+          <w:rFonts w:asciiTheme="majorHAnsi" w:hAnsiTheme="majorHAnsi" w:cstheme="majorHAnsi"/>
+          <w:sz w:val="26"/>
+          <w:szCs w:val="26"/>
+          <w:lang w:val="en-US"/>
+        </w:rPr>
+        <w:t>thi</w:t>
+      </w:r>
+      <w:proofErr w:type="spellEnd"/>
+      <w:r>
+        <w:rPr>
+          <w:rFonts w:asciiTheme="majorHAnsi" w:hAnsiTheme="majorHAnsi" w:cstheme="majorHAnsi"/>
+          <w:sz w:val="26"/>
+          <w:szCs w:val="26"/>
+          <w:lang w:val="en-US"/>
+        </w:rPr>
+        <w:t xml:space="preserve"> </w:t>
+      </w:r>
+      <w:proofErr w:type="spellStart"/>
+      <w:r>
+        <w:rPr>
+          <w:rFonts w:asciiTheme="majorHAnsi" w:hAnsiTheme="majorHAnsi" w:cstheme="majorHAnsi"/>
+          <w:sz w:val="26"/>
+          <w:szCs w:val="26"/>
+          <w:lang w:val="en-US"/>
+        </w:rPr>
+        <w:t>minh</w:t>
+      </w:r>
+      <w:proofErr w:type="spellEnd"/>
+      <w:r>
+        <w:rPr>
+          <w:rFonts w:asciiTheme="majorHAnsi" w:hAnsiTheme="majorHAnsi" w:cstheme="majorHAnsi"/>
+          <w:sz w:val="26"/>
+          <w:szCs w:val="26"/>
+          <w:lang w:val="en-US"/>
+        </w:rPr>
+        <w:t xml:space="preserve"> </w:t>
+      </w:r>
+      <w:proofErr w:type="spellStart"/>
       <w:proofErr w:type="gramStart"/>
       <w:r>
         <w:rPr>
@@ -1218,7 +4828,17 @@
           <w:szCs w:val="26"/>
           <w:lang w:val="en-US"/>
         </w:rPr>
-        <w:t>huyền :</w:t>
+        <w:t>huyền</w:t>
+      </w:r>
+      <w:proofErr w:type="spellEnd"/>
+      <w:r>
+        <w:rPr>
+          <w:rFonts w:asciiTheme="majorHAnsi" w:hAnsiTheme="majorHAnsi" w:cstheme="majorHAnsi"/>
+          <w:sz w:val="26"/>
+          <w:szCs w:val="26"/>
+          <w:lang w:val="en-US"/>
+        </w:rPr>
+        <w:t xml:space="preserve"> :</w:t>
       </w:r>
       <w:proofErr w:type="gramEnd"/>
       <w:r>
@@ -1228,8 +4848,139 @@
           <w:szCs w:val="26"/>
           <w:lang w:val="en-US"/>
         </w:rPr>
-        <w:t xml:space="preserve"> vẽ giao diện trên android , code phần sổ tay</w:t>
-      </w:r>
+        <w:t xml:space="preserve"> </w:t>
+      </w:r>
+      <w:proofErr w:type="spellStart"/>
+      <w:r>
+        <w:rPr>
+          <w:rFonts w:asciiTheme="majorHAnsi" w:hAnsiTheme="majorHAnsi" w:cstheme="majorHAnsi"/>
+          <w:sz w:val="26"/>
+          <w:szCs w:val="26"/>
+          <w:lang w:val="en-US"/>
+        </w:rPr>
+        <w:t>vẽ</w:t>
+      </w:r>
+      <w:proofErr w:type="spellEnd"/>
+      <w:r>
+        <w:rPr>
+          <w:rFonts w:asciiTheme="majorHAnsi" w:hAnsiTheme="majorHAnsi" w:cstheme="majorHAnsi"/>
+          <w:sz w:val="26"/>
+          <w:szCs w:val="26"/>
+          <w:lang w:val="en-US"/>
+        </w:rPr>
+        <w:t xml:space="preserve"> </w:t>
+      </w:r>
+      <w:proofErr w:type="spellStart"/>
+      <w:r>
+        <w:rPr>
+          <w:rFonts w:asciiTheme="majorHAnsi" w:hAnsiTheme="majorHAnsi" w:cstheme="majorHAnsi"/>
+          <w:sz w:val="26"/>
+          <w:szCs w:val="26"/>
+          <w:lang w:val="en-US"/>
+        </w:rPr>
+        <w:t>giao</w:t>
+      </w:r>
+      <w:proofErr w:type="spellEnd"/>
+      <w:r>
+        <w:rPr>
+          <w:rFonts w:asciiTheme="majorHAnsi" w:hAnsiTheme="majorHAnsi" w:cstheme="majorHAnsi"/>
+          <w:sz w:val="26"/>
+          <w:szCs w:val="26"/>
+          <w:lang w:val="en-US"/>
+        </w:rPr>
+        <w:t xml:space="preserve"> </w:t>
+      </w:r>
+      <w:proofErr w:type="spellStart"/>
+      <w:r>
+        <w:rPr>
+          <w:rFonts w:asciiTheme="majorHAnsi" w:hAnsiTheme="majorHAnsi" w:cstheme="majorHAnsi"/>
+          <w:sz w:val="26"/>
+          <w:szCs w:val="26"/>
+          <w:lang w:val="en-US"/>
+        </w:rPr>
+        <w:t>diện</w:t>
+      </w:r>
+      <w:proofErr w:type="spellEnd"/>
+      <w:r>
+        <w:rPr>
+          <w:rFonts w:asciiTheme="majorHAnsi" w:hAnsiTheme="majorHAnsi" w:cstheme="majorHAnsi"/>
+          <w:sz w:val="26"/>
+          <w:szCs w:val="26"/>
+          <w:lang w:val="en-US"/>
+        </w:rPr>
+        <w:t xml:space="preserve"> </w:t>
+      </w:r>
+      <w:proofErr w:type="spellStart"/>
+      <w:r>
+        <w:rPr>
+          <w:rFonts w:asciiTheme="majorHAnsi" w:hAnsiTheme="majorHAnsi" w:cstheme="majorHAnsi"/>
+          <w:sz w:val="26"/>
+          <w:szCs w:val="26"/>
+          <w:lang w:val="en-US"/>
+        </w:rPr>
+        <w:t>trên</w:t>
+      </w:r>
+      <w:proofErr w:type="spellEnd"/>
+      <w:r>
+        <w:rPr>
+          <w:rFonts w:asciiTheme="majorHAnsi" w:hAnsiTheme="majorHAnsi" w:cstheme="majorHAnsi"/>
+          <w:sz w:val="26"/>
+          <w:szCs w:val="26"/>
+          <w:lang w:val="en-US"/>
+        </w:rPr>
+        <w:t xml:space="preserve"> android , code </w:t>
+      </w:r>
+      <w:proofErr w:type="spellStart"/>
+      <w:r>
+        <w:rPr>
+          <w:rFonts w:asciiTheme="majorHAnsi" w:hAnsiTheme="majorHAnsi" w:cstheme="majorHAnsi"/>
+          <w:sz w:val="26"/>
+          <w:szCs w:val="26"/>
+          <w:lang w:val="en-US"/>
+        </w:rPr>
+        <w:t>phần</w:t>
+      </w:r>
+      <w:proofErr w:type="spellEnd"/>
+      <w:r>
+        <w:rPr>
+          <w:rFonts w:asciiTheme="majorHAnsi" w:hAnsiTheme="majorHAnsi" w:cstheme="majorHAnsi"/>
+          <w:sz w:val="26"/>
+          <w:szCs w:val="26"/>
+          <w:lang w:val="en-US"/>
+        </w:rPr>
+        <w:t xml:space="preserve"> </w:t>
+      </w:r>
+      <w:proofErr w:type="spellStart"/>
+      <w:r>
+        <w:rPr>
+          <w:rFonts w:asciiTheme="majorHAnsi" w:hAnsiTheme="majorHAnsi" w:cstheme="majorHAnsi"/>
+          <w:sz w:val="26"/>
+          <w:szCs w:val="26"/>
+          <w:lang w:val="en-US"/>
+        </w:rPr>
+        <w:t>sổ</w:t>
+      </w:r>
+      <w:proofErr w:type="spellEnd"/>
+      <w:r>
+        <w:rPr>
+          <w:rFonts w:asciiTheme="majorHAnsi" w:hAnsiTheme="majorHAnsi" w:cstheme="majorHAnsi"/>
+          <w:sz w:val="26"/>
+          <w:szCs w:val="26"/>
+          <w:lang w:val="en-US"/>
+        </w:rPr>
+        <w:t xml:space="preserve"> </w:t>
+      </w:r>
+      <w:proofErr w:type="spellStart"/>
+      <w:r>
+        <w:rPr>
+          <w:rFonts w:asciiTheme="majorHAnsi" w:hAnsiTheme="majorHAnsi" w:cstheme="majorHAnsi"/>
+          <w:sz w:val="26"/>
+          <w:szCs w:val="26"/>
+          <w:lang w:val="en-US"/>
+        </w:rPr>
+        <w:t>tay</w:t>
+      </w:r>
+      <w:proofErr w:type="spellEnd"/>
     </w:p>
     <w:p>
       <w:pPr>
@@ -1245,15 +4996,47 @@
           <w:lang w:val="en-US"/>
         </w:rPr>
       </w:pPr>
-      <w:r>
-        <w:rPr>
-          <w:rFonts w:asciiTheme="majorHAnsi" w:hAnsiTheme="majorHAnsi" w:cstheme="majorHAnsi"/>
-          <w:sz w:val="26"/>
-          <w:szCs w:val="26"/>
-          <w:lang w:val="en-US"/>
-        </w:rPr>
-        <w:t xml:space="preserve">Nguyên huy </w:t>
-      </w:r>
+      <w:proofErr w:type="spellStart"/>
+      <w:r>
+        <w:rPr>
+          <w:rFonts w:asciiTheme="majorHAnsi" w:hAnsiTheme="majorHAnsi" w:cstheme="majorHAnsi"/>
+          <w:sz w:val="26"/>
+          <w:szCs w:val="26"/>
+          <w:lang w:val="en-US"/>
+        </w:rPr>
+        <w:t>Nguyên</w:t>
+      </w:r>
+      <w:proofErr w:type="spellEnd"/>
+      <w:r>
+        <w:rPr>
+          <w:rFonts w:asciiTheme="majorHAnsi" w:hAnsiTheme="majorHAnsi" w:cstheme="majorHAnsi"/>
+          <w:sz w:val="26"/>
+          <w:szCs w:val="26"/>
+          <w:lang w:val="en-US"/>
+        </w:rPr>
+        <w:t xml:space="preserve"> </w:t>
+      </w:r>
+      <w:proofErr w:type="spellStart"/>
+      <w:r>
+        <w:rPr>
+          <w:rFonts w:asciiTheme="majorHAnsi" w:hAnsiTheme="majorHAnsi" w:cstheme="majorHAnsi"/>
+          <w:sz w:val="26"/>
+          <w:szCs w:val="26"/>
+          <w:lang w:val="en-US"/>
+        </w:rPr>
+        <w:t>huy</w:t>
+      </w:r>
+      <w:proofErr w:type="spellEnd"/>
+      <w:r>
+        <w:rPr>
+          <w:rFonts w:asciiTheme="majorHAnsi" w:hAnsiTheme="majorHAnsi" w:cstheme="majorHAnsi"/>
+          <w:sz w:val="26"/>
+          <w:szCs w:val="26"/>
+          <w:lang w:val="en-US"/>
+        </w:rPr>
+        <w:t xml:space="preserve"> </w:t>
+      </w:r>
+      <w:proofErr w:type="spellStart"/>
       <w:proofErr w:type="gramStart"/>
       <w:r>
         <w:rPr>
@@ -1264,8 +5047,7 @@
         </w:rPr>
         <w:t>hưng</w:t>
       </w:r>
-      <w:bookmarkStart w:id="0" w:name="_GoBack"/>
-      <w:bookmarkEnd w:id="0"/>
+      <w:proofErr w:type="spellEnd"/>
       <w:r>
         <w:rPr>
           <w:rFonts w:asciiTheme="majorHAnsi" w:hAnsiTheme="majorHAnsi" w:cstheme="majorHAnsi"/>
@@ -1283,8 +5065,79 @@
           <w:szCs w:val="26"/>
           <w:lang w:val="en-US"/>
         </w:rPr>
-        <w:t xml:space="preserve"> code lấy tin tức trang chủ</w:t>
-      </w:r>
+        <w:t xml:space="preserve"> code </w:t>
+      </w:r>
+      <w:proofErr w:type="spellStart"/>
+      <w:r>
+        <w:rPr>
+          <w:rFonts w:asciiTheme="majorHAnsi" w:hAnsiTheme="majorHAnsi" w:cstheme="majorHAnsi"/>
+          <w:sz w:val="26"/>
+          <w:szCs w:val="26"/>
+          <w:lang w:val="en-US"/>
+        </w:rPr>
+        <w:t>lấy</w:t>
+      </w:r>
+      <w:proofErr w:type="spellEnd"/>
+      <w:r>
+        <w:rPr>
+          <w:rFonts w:asciiTheme="majorHAnsi" w:hAnsiTheme="majorHAnsi" w:cstheme="majorHAnsi"/>
+          <w:sz w:val="26"/>
+          <w:szCs w:val="26"/>
+          <w:lang w:val="en-US"/>
+        </w:rPr>
+        <w:t xml:space="preserve"> tin </w:t>
+      </w:r>
+      <w:proofErr w:type="spellStart"/>
+      <w:r>
+        <w:rPr>
+          <w:rFonts w:asciiTheme="majorHAnsi" w:hAnsiTheme="majorHAnsi" w:cstheme="majorHAnsi"/>
+          <w:sz w:val="26"/>
+          <w:szCs w:val="26"/>
+          <w:lang w:val="en-US"/>
+        </w:rPr>
+        <w:t>tức</w:t>
+      </w:r>
+      <w:proofErr w:type="spellEnd"/>
+      <w:r>
+        <w:rPr>
+          <w:rFonts w:asciiTheme="majorHAnsi" w:hAnsiTheme="majorHAnsi" w:cstheme="majorHAnsi"/>
+          <w:sz w:val="26"/>
+          <w:szCs w:val="26"/>
+          <w:lang w:val="en-US"/>
+        </w:rPr>
+        <w:t xml:space="preserve"> </w:t>
+      </w:r>
+      <w:proofErr w:type="spellStart"/>
+      <w:r>
+        <w:rPr>
+          <w:rFonts w:asciiTheme="majorHAnsi" w:hAnsiTheme="majorHAnsi" w:cstheme="majorHAnsi"/>
+          <w:sz w:val="26"/>
+          <w:szCs w:val="26"/>
+          <w:lang w:val="en-US"/>
+        </w:rPr>
+        <w:t>trang</w:t>
+      </w:r>
+      <w:proofErr w:type="spellEnd"/>
+      <w:r>
+        <w:rPr>
+          <w:rFonts w:asciiTheme="majorHAnsi" w:hAnsiTheme="majorHAnsi" w:cstheme="majorHAnsi"/>
+          <w:sz w:val="26"/>
+          <w:szCs w:val="26"/>
+          <w:lang w:val="en-US"/>
+        </w:rPr>
+        <w:t xml:space="preserve"> </w:t>
+      </w:r>
+      <w:proofErr w:type="spellStart"/>
+      <w:r>
+        <w:rPr>
+          <w:rFonts w:asciiTheme="majorHAnsi" w:hAnsiTheme="majorHAnsi" w:cstheme="majorHAnsi"/>
+          <w:sz w:val="26"/>
+          <w:szCs w:val="26"/>
+          <w:lang w:val="en-US"/>
+        </w:rPr>
+        <w:t>chủ</w:t>
+      </w:r>
+      <w:proofErr w:type="spellEnd"/>
     </w:p>
     <w:p>
       <w:pPr>
@@ -1421,8 +5274,123 @@
       </w:rPr>
     </w:lvl>
   </w:abstractNum>
+  <w:abstractNum w:abstractNumId="1" w15:restartNumberingAfterBreak="0">
+    <w:nsid w:val="74F066E1"/>
+    <w:multiLevelType w:val="hybridMultilevel"/>
+    <w:tmpl w:val="65C0E452"/>
+    <w:lvl w:ilvl="0" w:tplc="E33CFE4C">
+      <w:numFmt w:val="bullet"/>
+      <w:lvlText w:val=""/>
+      <w:lvlJc w:val="left"/>
+      <w:pPr>
+        <w:ind w:left="720" w:hanging="360"/>
+      </w:pPr>
+      <w:rPr>
+        <w:rFonts w:ascii="Symbol" w:eastAsiaTheme="minorHAnsi" w:hAnsi="Symbol" w:cstheme="minorBidi" w:hint="default"/>
+      </w:rPr>
+    </w:lvl>
+    <w:lvl w:ilvl="1" w:tplc="042A0003" w:tentative="1">
+      <w:start w:val="1"/>
+      <w:numFmt w:val="bullet"/>
+      <w:lvlText w:val="o"/>
+      <w:lvlJc w:val="left"/>
+      <w:pPr>
+        <w:ind w:left="1440" w:hanging="360"/>
+      </w:pPr>
+      <w:rPr>
+        <w:rFonts w:ascii="Courier New" w:hAnsi="Courier New" w:cs="Courier New" w:hint="default"/>
+      </w:rPr>
+    </w:lvl>
+    <w:lvl w:ilvl="2" w:tplc="042A0005" w:tentative="1">
+      <w:start w:val="1"/>
+      <w:numFmt w:val="bullet"/>
+      <w:lvlText w:val=""/>
+      <w:lvlJc w:val="left"/>
+      <w:pPr>
+        <w:ind w:left="2160" w:hanging="360"/>
+      </w:pPr>
+      <w:rPr>
+        <w:rFonts w:ascii="Wingdings" w:hAnsi="Wingdings" w:hint="default"/>
+      </w:rPr>
+    </w:lvl>
+    <w:lvl w:ilvl="3" w:tplc="042A0001" w:tentative="1">
+      <w:start w:val="1"/>
+      <w:numFmt w:val="bullet"/>
+      <w:lvlText w:val=""/>
+      <w:lvlJc w:val="left"/>
+      <w:pPr>
+        <w:ind w:left="2880" w:hanging="360"/>
+      </w:pPr>
+      <w:rPr>
+        <w:rFonts w:ascii="Symbol" w:hAnsi="Symbol" w:hint="default"/>
+      </w:rPr>
+    </w:lvl>
+    <w:lvl w:ilvl="4" w:tplc="042A0003" w:tentative="1">
+      <w:start w:val="1"/>
+      <w:numFmt w:val="bullet"/>
+      <w:lvlText w:val="o"/>
+      <w:lvlJc w:val="left"/>
+      <w:pPr>
+        <w:ind w:left="3600" w:hanging="360"/>
+      </w:pPr>
+      <w:rPr>
+        <w:rFonts w:ascii="Courier New" w:hAnsi="Courier New" w:cs="Courier New" w:hint="default"/>
+      </w:rPr>
+    </w:lvl>
+    <w:lvl w:ilvl="5" w:tplc="042A0005" w:tentative="1">
+      <w:start w:val="1"/>
+      <w:numFmt w:val="bullet"/>
+      <w:lvlText w:val=""/>
+      <w:lvlJc w:val="left"/>
+      <w:pPr>
+        <w:ind w:left="4320" w:hanging="360"/>
+      </w:pPr>
+      <w:rPr>
+        <w:rFonts w:ascii="Wingdings" w:hAnsi="Wingdings" w:hint="default"/>
+      </w:rPr>
+    </w:lvl>
+    <w:lvl w:ilvl="6" w:tplc="042A0001" w:tentative="1">
+      <w:start w:val="1"/>
+      <w:numFmt w:val="bullet"/>
+      <w:lvlText w:val=""/>
+      <w:lvlJc w:val="left"/>
+      <w:pPr>
+        <w:ind w:left="5040" w:hanging="360"/>
+      </w:pPr>
+      <w:rPr>
+        <w:rFonts w:ascii="Symbol" w:hAnsi="Symbol" w:hint="default"/>
+      </w:rPr>
+    </w:lvl>
+    <w:lvl w:ilvl="7" w:tplc="042A0003" w:tentative="1">
+      <w:start w:val="1"/>
+      <w:numFmt w:val="bullet"/>
+      <w:lvlText w:val="o"/>
+      <w:lvlJc w:val="left"/>
+      <w:pPr>
+        <w:ind w:left="5760" w:hanging="360"/>
+      </w:pPr>
+      <w:rPr>
+        <w:rFonts w:ascii="Courier New" w:hAnsi="Courier New" w:cs="Courier New" w:hint="default"/>
+      </w:rPr>
+    </w:lvl>
+    <w:lvl w:ilvl="8" w:tplc="042A0005" w:tentative="1">
+      <w:start w:val="1"/>
+      <w:numFmt w:val="bullet"/>
+      <w:lvlText w:val=""/>
+      <w:lvlJc w:val="left"/>
+      <w:pPr>
+        <w:ind w:left="6480" w:hanging="360"/>
+      </w:pPr>
+      <w:rPr>
+        <w:rFonts w:ascii="Wingdings" w:hAnsi="Wingdings" w:hint="default"/>
+      </w:rPr>
+    </w:lvl>
+  </w:abstractNum>
   <w:num w:numId="1">
     <w:abstractNumId w:val="0"/>
+  </w:num>
+  <w:num w:numId="2">
+    <w:abstractNumId w:val="1"/>
   </w:num>
 </w:numbering>
 </file>
@@ -1550,6 +5518,7 @@
     <w:lsdException w:name="HTML Sample" w:semiHidden="1" w:unhideWhenUsed="1"/>
     <w:lsdException w:name="HTML Typewriter" w:semiHidden="1" w:unhideWhenUsed="1"/>
     <w:lsdException w:name="HTML Variable" w:semiHidden="1" w:unhideWhenUsed="1"/>
+    <w:lsdException w:name="Normal Table" w:semiHidden="1" w:unhideWhenUsed="1"/>
     <w:lsdException w:name="annotation subject" w:semiHidden="1" w:unhideWhenUsed="1"/>
     <w:lsdException w:name="No List" w:semiHidden="1" w:unhideWhenUsed="1"/>
     <w:lsdException w:name="Outline List 1" w:semiHidden="1" w:unhideWhenUsed="1"/>
@@ -1596,8 +5565,10 @@
     <w:lsdException w:name="Table Subtle 2" w:semiHidden="1" w:unhideWhenUsed="1"/>
     <w:lsdException w:name="Table Web 1" w:semiHidden="1" w:unhideWhenUsed="1"/>
     <w:lsdException w:name="Table Web 2" w:semiHidden="1" w:unhideWhenUsed="1"/>
+    <w:lsdException w:name="Table Web 3" w:semiHidden="1" w:unhideWhenUsed="1"/>
     <w:lsdException w:name="Balloon Text" w:semiHidden="1" w:unhideWhenUsed="1"/>
     <w:lsdException w:name="Table Grid" w:uiPriority="39"/>
+    <w:lsdException w:name="Table Theme" w:semiHidden="1" w:unhideWhenUsed="1"/>
     <w:lsdException w:name="Placeholder Text" w:semiHidden="1"/>
     <w:lsdException w:name="No Spacing" w:uiPriority="1" w:qFormat="1"/>
     <w:lsdException w:name="Light Shading" w:uiPriority="60"/>

</xml_diff>